<commit_message>
minor change to document
</commit_message>
<xml_diff>
--- a/Dokut/MurderKilllBurn.docx
+++ b/Dokut/MurderKilllBurn.docx
@@ -6,11 +6,9 @@
       <w:pPr>
         <w:pStyle w:val="Kansi26"/>
       </w:pPr>
-      <w:proofErr w:type="spellStart"/>
       <w:r>
         <w:t>MurderKilllBurn</w:t>
       </w:r>
-      <w:proofErr w:type="spellEnd"/>
     </w:p>
     <w:p>
       <w:pPr>
@@ -162,14 +160,12 @@
               <w:lang w:val="en-US"/>
             </w:rPr>
           </w:pPr>
-          <w:proofErr w:type="spellStart"/>
           <w:r>
             <w:rPr>
               <w:lang w:val="en-US"/>
             </w:rPr>
             <w:t>Sisällysluettelo</w:t>
           </w:r>
-          <w:proofErr w:type="spellEnd"/>
         </w:p>
         <w:p>
           <w:pPr>
@@ -274,8 +270,6 @@
               <w:fldChar w:fldCharType="end"/>
             </w:r>
           </w:hyperlink>
-          <w:bookmarkStart w:id="0" w:name="_GoBack"/>
-          <w:bookmarkEnd w:id="0"/>
         </w:p>
         <w:p>
           <w:pPr>
@@ -1302,8 +1296,7 @@
           <w:lang w:val="en-US"/>
         </w:rPr>
       </w:pPr>
-      <w:bookmarkStart w:id="1" w:name="_Toc480907238"/>
-      <w:proofErr w:type="spellStart"/>
+      <w:bookmarkStart w:id="0" w:name="_Toc480907238"/>
       <w:r>
         <w:rPr>
           <w:lang w:val="en-US"/>
@@ -1311,8 +1304,7 @@
         <w:lastRenderedPageBreak/>
         <w:t>Johdanto</w:t>
       </w:r>
-      <w:bookmarkEnd w:id="1"/>
-      <w:proofErr w:type="spellEnd"/>
+      <w:bookmarkEnd w:id="0"/>
     </w:p>
     <w:p>
       <w:r>
@@ -1345,50 +1337,26 @@
       <w:pPr>
         <w:pStyle w:val="Heading1"/>
       </w:pPr>
-      <w:bookmarkStart w:id="2" w:name="_Toc480907239"/>
+      <w:bookmarkStart w:id="1" w:name="_Toc480907239"/>
       <w:r>
         <w:t>Rakennekaavio ja muutokset</w:t>
       </w:r>
+      <w:bookmarkEnd w:id="1"/>
+    </w:p>
+    <w:p>
+      <w:r>
+        <w:t>Luokkarakenne itsessään pysyi lähestulkoon samana, mutta luokkien metodeja jäi pois ja uusia tuli tilalle. Luokista pois jäi pelkästään Map, sillä kanvaasi luotiin XAMLin puolella ja sen muuttaminen luokkaan perustuvaksi tuntui tarpeettoman työläältä hyötyihin nähden.</w:t>
+      </w:r>
+    </w:p>
+    <w:p>
+      <w:pPr>
+        <w:pStyle w:val="Heading2"/>
+      </w:pPr>
+      <w:bookmarkStart w:id="2" w:name="_Toc480907240"/>
+      <w:r>
+        <w:t>Toteutetut luokat</w:t>
+      </w:r>
       <w:bookmarkEnd w:id="2"/>
-    </w:p>
-    <w:p>
-      <w:r>
-        <w:t xml:space="preserve">Luokkarakenne itsessään pysyi lähestulkoon samana, mutta luokkien metodeja jäi pois ja uusia tuli tilalle. Luokista pois jäi pelkästään </w:t>
-      </w:r>
-      <w:proofErr w:type="spellStart"/>
-      <w:r>
-        <w:t>Map</w:t>
-      </w:r>
-      <w:proofErr w:type="spellEnd"/>
-      <w:r>
-        <w:t xml:space="preserve">, sillä </w:t>
-      </w:r>
-      <w:proofErr w:type="spellStart"/>
-      <w:r>
-        <w:t>kanvaasi</w:t>
-      </w:r>
-      <w:proofErr w:type="spellEnd"/>
-      <w:r>
-        <w:t xml:space="preserve"> luotiin </w:t>
-      </w:r>
-      <w:proofErr w:type="spellStart"/>
-      <w:r>
-        <w:t>XAMLin</w:t>
-      </w:r>
-      <w:proofErr w:type="spellEnd"/>
-      <w:r>
-        <w:t xml:space="preserve"> puolella ja sen muuttaminen luokkaan perustuvaksi tuntui tarpeettoman työläältä hyötyihin nähden.</w:t>
-      </w:r>
-    </w:p>
-    <w:p>
-      <w:pPr>
-        <w:pStyle w:val="Heading2"/>
-      </w:pPr>
-      <w:bookmarkStart w:id="3" w:name="_Toc480907240"/>
-      <w:r>
-        <w:t>Toteutetut luokat</w:t>
-      </w:r>
-      <w:bookmarkEnd w:id="3"/>
     </w:p>
     <w:p>
       <w:pPr>
@@ -1456,14 +1424,27 @@
       <w:r>
         <w:t xml:space="preserve">Kuvio </w:t>
       </w:r>
-      <w:fldSimple w:instr=" SEQ Kuvio \* ARABIC ">
-        <w:r>
-          <w:rPr>
-            <w:noProof/>
-          </w:rPr>
-          <w:t>1</w:t>
-        </w:r>
-      </w:fldSimple>
+      <w:r>
+        <w:fldChar w:fldCharType="begin"/>
+      </w:r>
+      <w:r>
+        <w:instrText xml:space="preserve"> SEQ Kuvio \* ARABIC </w:instrText>
+      </w:r>
+      <w:r>
+        <w:fldChar w:fldCharType="separate"/>
+      </w:r>
+      <w:r>
+        <w:rPr>
+          <w:noProof/>
+        </w:rPr>
+        <w:t>1</w:t>
+      </w:r>
+      <w:r>
+        <w:rPr>
+          <w:noProof/>
+        </w:rPr>
+        <w:fldChar w:fldCharType="end"/>
+      </w:r>
       <w:r>
         <w:t xml:space="preserve"> Lopullinen luokkakaavio</w:t>
       </w:r>
@@ -1471,187 +1452,17 @@
     <w:p>
       <w:r>
         <w:lastRenderedPageBreak/>
-        <w:t xml:space="preserve">Lopulliseen versioon tuli viisi eri luokkaa. </w:t>
-      </w:r>
-      <w:proofErr w:type="spellStart"/>
-      <w:r>
-        <w:t>Obstacle</w:t>
-      </w:r>
-      <w:proofErr w:type="spellEnd"/>
-      <w:r>
-        <w:t xml:space="preserve">-luokka toimii kivien pohjana, jossa kivien kaikki ominaisuudet määritellään ellipsin kautta, jolla ne myös piirretään. </w:t>
-      </w:r>
-    </w:p>
-    <w:p>
-      <w:proofErr w:type="spellStart"/>
-      <w:r>
-        <w:t>Character</w:t>
-      </w:r>
-      <w:proofErr w:type="spellEnd"/>
-      <w:r>
-        <w:t xml:space="preserve">-luokka toimii pohjana </w:t>
-      </w:r>
-      <w:proofErr w:type="spellStart"/>
-      <w:r>
-        <w:t>Enemy</w:t>
-      </w:r>
-      <w:proofErr w:type="spellEnd"/>
-      <w:r>
-        <w:t xml:space="preserve">- ja Player-luokille, jotka perivät yhteiset </w:t>
-      </w:r>
-      <w:proofErr w:type="spellStart"/>
-      <w:r>
-        <w:t>ominaisuutensä</w:t>
-      </w:r>
-      <w:proofErr w:type="spellEnd"/>
-      <w:r>
-        <w:t xml:space="preserve"> ja metodit ensin mainitulta luokalta. </w:t>
-      </w:r>
-      <w:proofErr w:type="spellStart"/>
-      <w:r>
-        <w:t>Enemy</w:t>
-      </w:r>
-      <w:proofErr w:type="spellEnd"/>
-      <w:r>
-        <w:t xml:space="preserve">-luokalla on ominaisuuksinaan </w:t>
-      </w:r>
-      <w:proofErr w:type="spellStart"/>
-      <w:r>
-        <w:t>ScoreValue</w:t>
-      </w:r>
-      <w:proofErr w:type="spellEnd"/>
-      <w:r>
-        <w:t xml:space="preserve"> ja </w:t>
-      </w:r>
-      <w:proofErr w:type="spellStart"/>
-      <w:r>
-        <w:t>Damage</w:t>
-      </w:r>
-      <w:proofErr w:type="spellEnd"/>
-      <w:r>
-        <w:t xml:space="preserve">, jotka kertovat kuinka paljon pisteitä vihollisen tappamisesta saa, sekä kuinka paljon vihollinen tekee vahinkoa pelaajalle. Metodia </w:t>
-      </w:r>
-      <w:proofErr w:type="spellStart"/>
-      <w:r>
-        <w:t>PaintMonster</w:t>
-      </w:r>
-      <w:proofErr w:type="spellEnd"/>
-      <w:r>
-        <w:t xml:space="preserve"> käytetään vihollisten piirtämiseen ja </w:t>
-      </w:r>
-      <w:proofErr w:type="spellStart"/>
-      <w:r>
-        <w:t>MonsterPositionLogic</w:t>
-      </w:r>
-      <w:proofErr w:type="spellEnd"/>
-      <w:r>
-        <w:t xml:space="preserve"> hoitaa laskentalogiikan vihollisten liikkumiselle. Player-luokalla taas on ominaisuuksina </w:t>
-      </w:r>
-      <w:proofErr w:type="spellStart"/>
-      <w:r>
-        <w:t>Ammo</w:t>
-      </w:r>
-      <w:proofErr w:type="spellEnd"/>
-      <w:r>
-        <w:t xml:space="preserve"> sekä </w:t>
-      </w:r>
-      <w:proofErr w:type="spellStart"/>
-      <w:r>
-        <w:t>Score</w:t>
-      </w:r>
-      <w:proofErr w:type="spellEnd"/>
-      <w:r>
-        <w:t xml:space="preserve">, jotka määrittävät pelaajan ammus- ja pistetilanteet. </w:t>
-      </w:r>
-      <w:proofErr w:type="spellStart"/>
-      <w:r>
-        <w:t>PaintPlayer</w:t>
-      </w:r>
-      <w:proofErr w:type="spellEnd"/>
-      <w:r>
-        <w:t xml:space="preserve">-metodi hoitaa pelaajan piirtämisen. </w:t>
-      </w:r>
-      <w:proofErr w:type="spellStart"/>
-      <w:r>
-        <w:t>PaintPlayer</w:t>
-      </w:r>
-      <w:proofErr w:type="spellEnd"/>
-      <w:r>
-        <w:t xml:space="preserve"> ja </w:t>
-      </w:r>
-      <w:proofErr w:type="spellStart"/>
-      <w:r>
-        <w:t>PaintMonster</w:t>
-      </w:r>
-      <w:proofErr w:type="spellEnd"/>
-      <w:r>
-        <w:t xml:space="preserve"> on toteutettu erikseen yhteisen </w:t>
-      </w:r>
-      <w:proofErr w:type="spellStart"/>
-      <w:r>
-        <w:t>PaintCharacter</w:t>
-      </w:r>
-      <w:proofErr w:type="spellEnd"/>
-      <w:r>
-        <w:t>-metodin sijaan siksi, että viholliset ja pelihahmot hyödyntävät eri</w:t>
-      </w:r>
-    </w:p>
-    <w:p>
-      <w:proofErr w:type="spellStart"/>
-      <w:r>
-        <w:t>Weapon</w:t>
-      </w:r>
-      <w:proofErr w:type="spellEnd"/>
-      <w:r>
-        <w:t xml:space="preserve">-luokalla on pelkkä </w:t>
-      </w:r>
-      <w:proofErr w:type="spellStart"/>
-      <w:r>
-        <w:t>Damage</w:t>
-      </w:r>
-      <w:proofErr w:type="spellEnd"/>
-      <w:r>
-        <w:t xml:space="preserve">-ominaisuus, jonka avulla oli tarkoitus määritellä aseen tekemä vahinko. Tämä ominaisuus on tällä hetkellä käyttämättä, sillä pelillisesti tuntui paremmalta, että ammus tappaa vihollisen kerrasta. </w:t>
-      </w:r>
-      <w:proofErr w:type="spellStart"/>
-      <w:r>
-        <w:t>Damage</w:t>
-      </w:r>
-      <w:proofErr w:type="spellEnd"/>
-      <w:r>
-        <w:t xml:space="preserve">-ominaisuudelle tulisi käyttöä, mikäli peliin lisättäisiin useita erilaisia ja eri vahvuisia vihollisia. Metodeina </w:t>
-      </w:r>
-      <w:proofErr w:type="spellStart"/>
-      <w:r>
-        <w:t>Weapon</w:t>
-      </w:r>
-      <w:proofErr w:type="spellEnd"/>
-      <w:r>
-        <w:t xml:space="preserve">-luokalla on </w:t>
-      </w:r>
-      <w:proofErr w:type="spellStart"/>
-      <w:r>
-        <w:t>Fire</w:t>
-      </w:r>
-      <w:proofErr w:type="spellEnd"/>
-      <w:r>
-        <w:t xml:space="preserve">, </w:t>
-      </w:r>
-      <w:proofErr w:type="spellStart"/>
-      <w:r>
-        <w:t>BulletVisual</w:t>
-      </w:r>
-      <w:proofErr w:type="spellEnd"/>
-      <w:r>
-        <w:t xml:space="preserve"> ja </w:t>
-      </w:r>
-      <w:proofErr w:type="spellStart"/>
-      <w:r>
-        <w:t>DiscardBullet</w:t>
-      </w:r>
-      <w:proofErr w:type="spellEnd"/>
-      <w:r>
-        <w:t xml:space="preserve">. Ensin mainittua käytetään panoksen liikuttamiseen haluttuun kohteeseen, toista ammuksen piirtämiseen ja kolmas poistaa ammuksen </w:t>
+        <w:t xml:space="preserve">Lopulliseen versioon tuli viisi eri luokkaa. Obstacle-luokka toimii kivien pohjana, jossa kivien kaikki ominaisuudet määritellään ellipsin kautta, jolla ne myös piirretään. </w:t>
+      </w:r>
+    </w:p>
+    <w:p>
+      <w:r>
+        <w:t>Character-luokka toimii pohjana Enemy- ja Player-luokille, jotka perivät yhteiset ominaisuutensä ja metodit ensin mainitulta luokalta. Enemy-luokalla on ominaisuuksinaan ScoreValue ja Damage, jotka kertovat kuinka paljon pisteitä vihollisen tappamisesta saa, sekä kuinka paljon vihollinen tekee vahinkoa pelaajalle. Metodia PaintMonster käytetään vihollisten piirtämiseen ja MonsterPositionLogic hoitaa laskentalogiikan vihollisten liikkumiselle. Player-luokalla taas on ominaisuuksina Ammo sekä Score, jotka määrittävät pelaajan ammus- ja pistetilanteet. PaintPlayer-metodi hoitaa pelaajan piirtämisen. PaintPlayer ja PaintMonster on toteutettu erikseen yhteisen PaintCharacter-metodin sijaan siksi, että viholliset ja pelihahmot hyödyntävät eri</w:t>
+      </w:r>
+    </w:p>
+    <w:p>
+      <w:r>
+        <w:t xml:space="preserve">Weapon-luokalla on pelkkä Damage-ominaisuus, jonka avulla oli tarkoitus määritellä aseen tekemä vahinko. Tämä ominaisuus on tällä hetkellä käyttämättä, sillä pelillisesti tuntui paremmalta, että ammus tappaa vihollisen kerrasta. Damage-ominaisuudelle tulisi käyttöä, mikäli peliin lisättäisiin useita erilaisia ja eri vahvuisia vihollisia. Metodeina Weapon-luokalla on Fire, BulletVisual ja DiscardBullet. Ensin mainittua käytetään panoksen liikuttamiseen haluttuun kohteeseen, toista ammuksen piirtämiseen ja kolmas poistaa ammuksen </w:t>
       </w:r>
       <w:r>
         <w:t>sen osuessa joko viholliseen tai kiveen.</w:t>
@@ -1662,11 +1473,11 @@
       <w:pPr>
         <w:pStyle w:val="Heading1"/>
       </w:pPr>
-      <w:bookmarkStart w:id="4" w:name="_Toc480907241"/>
+      <w:bookmarkStart w:id="3" w:name="_Toc480907241"/>
       <w:r>
         <w:t>Työaikaraportti</w:t>
       </w:r>
-      <w:bookmarkEnd w:id="4"/>
+      <w:bookmarkEnd w:id="3"/>
     </w:p>
     <w:p>
       <w:r>
@@ -1713,7 +1524,6 @@
                 <w:lang w:val="en-US"/>
               </w:rPr>
             </w:pPr>
-            <w:proofErr w:type="spellStart"/>
             <w:r>
               <w:t>Teh</w:t>
             </w:r>
@@ -1723,7 +1533,6 @@
               </w:rPr>
               <w:t>tävä</w:t>
             </w:r>
-            <w:proofErr w:type="spellEnd"/>
           </w:p>
         </w:tc>
         <w:tc>
@@ -1738,28 +1547,18 @@
                 <w:lang w:val="en-US"/>
               </w:rPr>
             </w:pPr>
-            <w:proofErr w:type="spellStart"/>
             <w:r>
               <w:rPr>
                 <w:lang w:val="en-US"/>
               </w:rPr>
               <w:t>Käytetyt</w:t>
             </w:r>
-            <w:proofErr w:type="spellEnd"/>
-            <w:r>
-              <w:rPr>
-                <w:lang w:val="en-US"/>
-              </w:rPr>
-              <w:t xml:space="preserve"> </w:t>
-            </w:r>
-            <w:proofErr w:type="spellStart"/>
-            <w:r>
-              <w:rPr>
-                <w:lang w:val="en-US"/>
-              </w:rPr>
-              <w:t>tunnit</w:t>
-            </w:r>
-            <w:proofErr w:type="spellEnd"/>
+            <w:r>
+              <w:rPr>
+                <w:lang w:val="en-US"/>
+              </w:rPr>
+              <w:t xml:space="preserve"> tunnit</w:t>
+            </w:r>
           </w:p>
         </w:tc>
         <w:tc>
@@ -1774,14 +1573,12 @@
                 <w:lang w:val="en-US"/>
               </w:rPr>
             </w:pPr>
-            <w:proofErr w:type="spellStart"/>
             <w:r>
               <w:rPr>
                 <w:lang w:val="en-US"/>
               </w:rPr>
               <w:t>Vastuu</w:t>
             </w:r>
-            <w:proofErr w:type="spellEnd"/>
           </w:p>
         </w:tc>
       </w:tr>
@@ -1818,42 +1615,12 @@
                 <w:lang w:val="en-US"/>
               </w:rPr>
             </w:pPr>
-            <w:proofErr w:type="spellStart"/>
-            <w:r>
-              <w:rPr>
-                <w:lang w:val="en-US"/>
-              </w:rPr>
-              <w:t>Alustava</w:t>
-            </w:r>
-            <w:proofErr w:type="spellEnd"/>
-            <w:r>
-              <w:rPr>
-                <w:lang w:val="en-US"/>
-              </w:rPr>
-              <w:t xml:space="preserve"> </w:t>
-            </w:r>
-            <w:proofErr w:type="spellStart"/>
-            <w:r>
-              <w:rPr>
-                <w:lang w:val="en-US"/>
-              </w:rPr>
-              <w:t>käyttöliittymä</w:t>
-            </w:r>
-            <w:proofErr w:type="spellEnd"/>
-            <w:r>
-              <w:rPr>
-                <w:lang w:val="en-US"/>
-              </w:rPr>
-              <w:t xml:space="preserve"> </w:t>
-            </w:r>
-            <w:proofErr w:type="spellStart"/>
-            <w:r>
-              <w:rPr>
-                <w:lang w:val="en-US"/>
-              </w:rPr>
-              <w:t>valikoille</w:t>
-            </w:r>
-            <w:proofErr w:type="spellEnd"/>
+            <w:r>
+              <w:rPr>
+                <w:lang w:val="en-US"/>
+              </w:rPr>
+              <w:t>Alustava käyttöliittymä valikoille</w:t>
+            </w:r>
           </w:p>
         </w:tc>
         <w:tc>
@@ -1929,28 +1696,12 @@
                 <w:lang w:val="en-US"/>
               </w:rPr>
             </w:pPr>
-            <w:proofErr w:type="spellStart"/>
-            <w:r>
-              <w:rPr>
-                <w:lang w:val="en-US"/>
-              </w:rPr>
-              <w:t>Luokkien</w:t>
-            </w:r>
-            <w:proofErr w:type="spellEnd"/>
-            <w:r>
-              <w:rPr>
-                <w:lang w:val="en-US"/>
-              </w:rPr>
-              <w:t xml:space="preserve"> </w:t>
-            </w:r>
-            <w:proofErr w:type="spellStart"/>
-            <w:r>
-              <w:rPr>
-                <w:lang w:val="en-US"/>
-              </w:rPr>
-              <w:t>luonti</w:t>
-            </w:r>
-            <w:proofErr w:type="spellEnd"/>
+            <w:r>
+              <w:rPr>
+                <w:lang w:val="en-US"/>
+              </w:rPr>
+              <w:t>Luokkien luonti</w:t>
+            </w:r>
           </w:p>
         </w:tc>
         <w:tc>
@@ -1993,44 +1744,8 @@
               <w:rPr>
                 <w:lang w:val="en-US"/>
               </w:rPr>
-              <w:t xml:space="preserve">Timo </w:t>
-            </w:r>
-            <w:proofErr w:type="spellStart"/>
-            <w:r>
-              <w:rPr>
-                <w:lang w:val="en-US"/>
-              </w:rPr>
-              <w:t>Hakamäki</w:t>
-            </w:r>
-            <w:proofErr w:type="spellEnd"/>
-            <w:r>
-              <w:rPr>
-                <w:lang w:val="en-US"/>
-              </w:rPr>
-              <w:t xml:space="preserve">, </w:t>
-            </w:r>
-            <w:proofErr w:type="spellStart"/>
-            <w:r>
-              <w:rPr>
-                <w:lang w:val="en-US"/>
-              </w:rPr>
-              <w:t>Teemu</w:t>
-            </w:r>
-            <w:proofErr w:type="spellEnd"/>
-            <w:r>
-              <w:rPr>
-                <w:lang w:val="en-US"/>
-              </w:rPr>
-              <w:t xml:space="preserve"> </w:t>
-            </w:r>
-            <w:proofErr w:type="spellStart"/>
-            <w:r>
-              <w:rPr>
-                <w:lang w:val="en-US"/>
-              </w:rPr>
-              <w:t>Sormunen</w:t>
-            </w:r>
-            <w:proofErr w:type="spellEnd"/>
+              <w:t>Timo Hakamäki, Teemu Sormunen</w:t>
+            </w:r>
           </w:p>
         </w:tc>
       </w:tr>
@@ -2067,42 +1782,12 @@
                 <w:lang w:val="en-US"/>
               </w:rPr>
             </w:pPr>
-            <w:proofErr w:type="spellStart"/>
-            <w:r>
-              <w:rPr>
-                <w:lang w:val="en-US"/>
-              </w:rPr>
-              <w:t>Ohjelman</w:t>
-            </w:r>
-            <w:proofErr w:type="spellEnd"/>
-            <w:r>
-              <w:rPr>
-                <w:lang w:val="en-US"/>
-              </w:rPr>
-              <w:t xml:space="preserve"> </w:t>
-            </w:r>
-            <w:proofErr w:type="spellStart"/>
-            <w:r>
-              <w:rPr>
-                <w:lang w:val="en-US"/>
-              </w:rPr>
-              <w:t>perustan</w:t>
-            </w:r>
-            <w:proofErr w:type="spellEnd"/>
-            <w:r>
-              <w:rPr>
-                <w:lang w:val="en-US"/>
-              </w:rPr>
-              <w:t xml:space="preserve"> </w:t>
-            </w:r>
-            <w:proofErr w:type="spellStart"/>
-            <w:r>
-              <w:rPr>
-                <w:lang w:val="en-US"/>
-              </w:rPr>
-              <w:t>luonti</w:t>
-            </w:r>
-            <w:proofErr w:type="spellEnd"/>
+            <w:r>
+              <w:rPr>
+                <w:lang w:val="en-US"/>
+              </w:rPr>
+              <w:t>Ohjelman perustan luonti</w:t>
+            </w:r>
           </w:p>
         </w:tc>
         <w:tc>
@@ -2141,14 +1826,12 @@
                 <w:lang w:val="en-US"/>
               </w:rPr>
             </w:pPr>
-            <w:proofErr w:type="spellStart"/>
             <w:r>
               <w:rPr>
                 <w:lang w:val="en-US"/>
               </w:rPr>
               <w:t>Kaikki</w:t>
             </w:r>
-            <w:proofErr w:type="spellEnd"/>
           </w:p>
         </w:tc>
       </w:tr>
@@ -2185,28 +1868,12 @@
                 <w:lang w:val="en-US"/>
               </w:rPr>
             </w:pPr>
-            <w:proofErr w:type="spellStart"/>
-            <w:r>
-              <w:rPr>
-                <w:lang w:val="en-US"/>
-              </w:rPr>
-              <w:t>Hahmon</w:t>
-            </w:r>
-            <w:proofErr w:type="spellEnd"/>
-            <w:r>
-              <w:rPr>
-                <w:lang w:val="en-US"/>
-              </w:rPr>
-              <w:t xml:space="preserve"> </w:t>
-            </w:r>
-            <w:proofErr w:type="spellStart"/>
-            <w:r>
-              <w:rPr>
-                <w:lang w:val="en-US"/>
-              </w:rPr>
-              <w:t>liikkuminen</w:t>
-            </w:r>
-            <w:proofErr w:type="spellEnd"/>
+            <w:r>
+              <w:rPr>
+                <w:lang w:val="en-US"/>
+              </w:rPr>
+              <w:t>Hahmon liikkuminen</w:t>
+            </w:r>
           </w:p>
         </w:tc>
         <w:tc>
@@ -2243,16 +1910,8 @@
               <w:rPr>
                 <w:lang w:val="en-US"/>
               </w:rPr>
-              <w:t xml:space="preserve">Timo </w:t>
-            </w:r>
-            <w:proofErr w:type="spellStart"/>
-            <w:r>
-              <w:rPr>
-                <w:lang w:val="en-US"/>
-              </w:rPr>
-              <w:t>Hakamäki</w:t>
-            </w:r>
-            <w:proofErr w:type="spellEnd"/>
+              <w:t>Timo Hakamäki</w:t>
+            </w:r>
           </w:p>
         </w:tc>
       </w:tr>
@@ -2289,28 +1948,12 @@
                 <w:lang w:val="en-US"/>
               </w:rPr>
             </w:pPr>
-            <w:proofErr w:type="spellStart"/>
-            <w:r>
-              <w:rPr>
-                <w:lang w:val="en-US"/>
-              </w:rPr>
-              <w:t>Hahmon</w:t>
-            </w:r>
-            <w:proofErr w:type="spellEnd"/>
-            <w:r>
-              <w:rPr>
-                <w:lang w:val="en-US"/>
-              </w:rPr>
-              <w:t xml:space="preserve"> </w:t>
-            </w:r>
-            <w:proofErr w:type="spellStart"/>
-            <w:r>
-              <w:rPr>
-                <w:lang w:val="en-US"/>
-              </w:rPr>
-              <w:t>kääntyminen</w:t>
-            </w:r>
-            <w:proofErr w:type="spellEnd"/>
+            <w:r>
+              <w:rPr>
+                <w:lang w:val="en-US"/>
+              </w:rPr>
+              <w:t>Hahmon kääntyminen</w:t>
+            </w:r>
           </w:p>
         </w:tc>
         <w:tc>
@@ -2353,30 +1996,8 @@
               <w:rPr>
                 <w:lang w:val="en-US"/>
               </w:rPr>
-              <w:t xml:space="preserve">Jarko Miettinen, </w:t>
-            </w:r>
-            <w:proofErr w:type="spellStart"/>
-            <w:r>
-              <w:rPr>
-                <w:lang w:val="en-US"/>
-              </w:rPr>
-              <w:t>Teemu</w:t>
-            </w:r>
-            <w:proofErr w:type="spellEnd"/>
-            <w:r>
-              <w:rPr>
-                <w:lang w:val="en-US"/>
-              </w:rPr>
-              <w:t xml:space="preserve"> </w:t>
-            </w:r>
-            <w:proofErr w:type="spellStart"/>
-            <w:r>
-              <w:rPr>
-                <w:lang w:val="en-US"/>
-              </w:rPr>
-              <w:t>Sormunen</w:t>
-            </w:r>
-            <w:proofErr w:type="spellEnd"/>
+              <w:t>Jarko Miettinen, Teemu Sormunen</w:t>
+            </w:r>
           </w:p>
         </w:tc>
       </w:tr>
@@ -2710,13 +2331,8 @@
             <w:pPr>
               <w:cnfStyle w:val="000000000000" w:firstRow="0" w:lastRow="0" w:firstColumn="0" w:lastColumn="0" w:oddVBand="0" w:evenVBand="0" w:oddHBand="0" w:evenHBand="0" w:firstRowFirstColumn="0" w:firstRowLastColumn="0" w:lastRowFirstColumn="0" w:lastRowLastColumn="0"/>
             </w:pPr>
-            <w:proofErr w:type="spellStart"/>
-            <w:r>
-              <w:t>Refaktorointi</w:t>
-            </w:r>
-            <w:proofErr w:type="spellEnd"/>
-            <w:r>
-              <w:t xml:space="preserve"> ja koodin siirtäminen luokkiin</w:t>
+            <w:r>
+              <w:t>Refaktorointi ja koodin siirtäminen luokkiin</w:t>
             </w:r>
           </w:p>
         </w:tc>
@@ -2838,13 +2454,8 @@
             <w:pPr>
               <w:cnfStyle w:val="000000000000" w:firstRow="0" w:lastRow="0" w:firstColumn="0" w:lastColumn="0" w:oddVBand="0" w:evenVBand="0" w:oddHBand="0" w:evenHBand="0" w:firstRowFirstColumn="0" w:firstRowLastColumn="0" w:lastRowFirstColumn="0" w:lastRowLastColumn="0"/>
             </w:pPr>
-            <w:proofErr w:type="spellStart"/>
-            <w:r>
-              <w:t>Refaktorointi</w:t>
-            </w:r>
-            <w:proofErr w:type="spellEnd"/>
-            <w:r>
-              <w:t xml:space="preserve"> ja koodin kommentointi</w:t>
+            <w:r>
+              <w:t>Refaktorointi ja koodin kommentointi</w:t>
             </w:r>
           </w:p>
         </w:tc>
@@ -3190,58 +2801,50 @@
       <w:pPr>
         <w:pStyle w:val="Heading1"/>
       </w:pPr>
-      <w:bookmarkStart w:id="5" w:name="_Toc480907242"/>
+      <w:bookmarkStart w:id="4" w:name="_Toc480907242"/>
       <w:r>
         <w:t>Ongelmat ja ratkaisut</w:t>
       </w:r>
+      <w:bookmarkEnd w:id="4"/>
+    </w:p>
+    <w:p>
+      <w:r>
+        <w:t>Ongelmia projektin edetessä tuli vastaan useita, joitakin osattiin odottaa ja joitakin ei. Ongelmat koostuivat pääasiassa pelin tekijöiden kokemattomuudesta, joten peliä luodessa jokainen projektin jäsen joutui itsenäisesti opettelemaan paljon uusia asioita, sekä hyödyntämään lähes kaikkia opintojaksolla opittuja asioita.</w:t>
+      </w:r>
+    </w:p>
+    <w:p>
+      <w:r>
+        <w:t>Suurimmat vastaan</w:t>
+      </w:r>
+      <w:r>
+        <w:t xml:space="preserve"> </w:t>
+      </w:r>
+      <w:r>
+        <w:t>tulleet ongelmat on lajiteltu omiksi aliotsikoikseen</w:t>
+      </w:r>
+      <w:r>
+        <w:t>. Jokaisen ongelman kohdalla on myös kerrottu, miten kyseinen ongelma saatiin ratkaistua.</w:t>
+      </w:r>
+    </w:p>
+    <w:p>
+      <w:pPr>
+        <w:pStyle w:val="Heading2"/>
+      </w:pPr>
+      <w:bookmarkStart w:id="5" w:name="_Toc480907243"/>
+      <w:r>
+        <w:t>Hahmon liikkuminen</w:t>
+      </w:r>
+      <w:r>
+        <w:t xml:space="preserve"> ja kääntyminen</w:t>
+      </w:r>
       <w:bookmarkEnd w:id="5"/>
     </w:p>
     <w:p>
       <w:r>
-        <w:t>Ongelmia projektin edetessä tuli vastaan useita, joitakin osattiin odottaa ja joitakin ei. Ongelmat koostuivat pääasiassa pelin tekijöiden kokemattomuudesta, joten peliä luodessa jokainen projektin jäsen joutui itsenäisesti opettelemaan paljon uusia asioita, sekä hyödyntämään lähes kaikkia opintojaksolla opittuja asioita.</w:t>
-      </w:r>
-    </w:p>
-    <w:p>
-      <w:r>
-        <w:t>Suurimmat vastaan</w:t>
-      </w:r>
-      <w:r>
-        <w:t xml:space="preserve"> </w:t>
-      </w:r>
-      <w:r>
-        <w:t>tulleet ongelmat on lajiteltu omiksi aliotsikoikseen</w:t>
-      </w:r>
-      <w:r>
-        <w:t>. Jokaisen ongelman kohdalla on myös kerrottu, miten kyseinen ongelma saatiin ratkaistua.</w:t>
-      </w:r>
-    </w:p>
-    <w:p>
-      <w:pPr>
-        <w:pStyle w:val="Heading2"/>
-      </w:pPr>
-      <w:bookmarkStart w:id="6" w:name="_Toc480907243"/>
-      <w:r>
-        <w:t>Hahmon liikkuminen</w:t>
-      </w:r>
-      <w:r>
-        <w:t xml:space="preserve"> ja kääntyminen</w:t>
-      </w:r>
-      <w:bookmarkEnd w:id="6"/>
-    </w:p>
-    <w:p>
-      <w:r>
         <w:t xml:space="preserve">Hahmon haluttiin liikkuvan kentällä niin, että hiiri toimisi tähtäimenä ja pelaajahahmo katsoisi koko ajan tähtäintä päin. Lisäksi liikkumisesta haluttiin sulavaa pelkän x- ja y-akselilla suoraan liikkumisen sijaan. </w:t>
       </w:r>
       <w:r>
-        <w:t xml:space="preserve">Peliin otettiin pohja tunnilla yhdessä tehdystä matopelistä, jossa mato liikkui </w:t>
-      </w:r>
-      <w:proofErr w:type="spellStart"/>
-      <w:r>
-        <w:t>kanvaasilla</w:t>
-      </w:r>
-      <w:proofErr w:type="spellEnd"/>
-      <w:r>
-        <w:t xml:space="preserve"> vain neljään eri suuntaan </w:t>
+        <w:t xml:space="preserve">Peliin otettiin pohja tunnilla yhdessä tehdystä matopelistä, jossa mato liikkui kanvaasilla vain neljään eri suuntaan </w:t>
       </w:r>
       <w:r>
         <w:lastRenderedPageBreak/>
@@ -3256,31 +2859,7 @@
     </w:p>
     <w:p>
       <w:r>
-        <w:t xml:space="preserve">Seuraavaksi haluttiin saada mukaan hahmon kääntyminen. Tällaista ei oltu käsitelty kurssilla, joten asiaan piti itse perehtyä internetin avulla. Internetin ohjeiden avulla selvisi, että kääntyminen tapahtuu </w:t>
-      </w:r>
-      <w:proofErr w:type="spellStart"/>
-      <w:r>
-        <w:t>RotateTransform</w:t>
-      </w:r>
-      <w:proofErr w:type="spellEnd"/>
-      <w:r>
-        <w:t xml:space="preserve">-ominaisuuden avulla. Käytännössä käännettävälle objektille lasketaan kulma </w:t>
-      </w:r>
-      <w:proofErr w:type="spellStart"/>
-      <w:r>
-        <w:t>Angle</w:t>
-      </w:r>
-      <w:proofErr w:type="spellEnd"/>
-      <w:r>
-        <w:t xml:space="preserve">-metodin avulla, jonka mukaan ohjelma kääntää objektia </w:t>
-      </w:r>
-      <w:proofErr w:type="spellStart"/>
-      <w:r>
-        <w:t>Rotation</w:t>
-      </w:r>
-      <w:proofErr w:type="spellEnd"/>
-      <w:r>
-        <w:t xml:space="preserve"> metodissa.</w:t>
+        <w:t>Seuraavaksi haluttiin saada mukaan hahmon kääntyminen. Tällaista ei oltu käsitelty kurssilla, joten asiaan piti itse perehtyä internetin avulla. Internetin ohjeiden avulla selvisi, että kääntyminen tapahtuu RotateTransform-ominaisuuden avulla. Käytännössä käännettävälle objektille lasketaan kulma Angle-metodin avulla, jonka mukaan ohjelma kääntää objektia Rotation metodissa.</w:t>
       </w:r>
       <w:r>
         <w:t xml:space="preserve"> Näiden avulla hahmo saatiin sivulle liikkumisen sijaan kääntymään nuolinäppäimillä haluttuun suuntaan. Tämä ei k</w:t>
@@ -3294,26 +2873,18 @@
         <w:t>Hiiren osoittimen mukaisesti kääntyminen osoittautui yllättävän hankalaksi. Vaikka hiiren sijainnin kuunteleminen ei ollut hankalaa, saatiin hahmo aluksi lähinnä pyörimään joko myötä tai vastapäivään hiiren sijainnista riippuen.</w:t>
       </w:r>
       <w:r>
-        <w:t xml:space="preserve"> Tämä ratkaistiin ottamalla hiiren sijainti talteen pointtina, jota sitten hyödynnettiin aiemmin mainitussa </w:t>
-      </w:r>
-      <w:proofErr w:type="spellStart"/>
-      <w:r>
-        <w:t>rotation</w:t>
-      </w:r>
-      <w:proofErr w:type="spellEnd"/>
-      <w:r>
-        <w:t>-metodissa.</w:t>
+        <w:t xml:space="preserve"> Tämä ratkaistiin ottamalla hiiren sijainti talteen pointtina, jota sitten hyödynnettiin aiemmin mainitussa rotation-metodissa.</w:t>
       </w:r>
     </w:p>
     <w:p>
       <w:pPr>
         <w:pStyle w:val="Heading2"/>
       </w:pPr>
-      <w:bookmarkStart w:id="7" w:name="_Toc480907244"/>
+      <w:bookmarkStart w:id="6" w:name="_Toc480907244"/>
       <w:r>
         <w:t>Ampuminen</w:t>
       </w:r>
-      <w:bookmarkEnd w:id="7"/>
+      <w:bookmarkEnd w:id="6"/>
     </w:p>
     <w:p>
       <w:r>
@@ -3347,36 +2918,36 @@
       <w:pPr>
         <w:pStyle w:val="Heading2"/>
       </w:pPr>
-      <w:bookmarkStart w:id="8" w:name="_Toc480907245"/>
+      <w:bookmarkStart w:id="7" w:name="_Toc480907245"/>
       <w:r>
         <w:t>Viholliset</w:t>
       </w:r>
+      <w:bookmarkEnd w:id="7"/>
+    </w:p>
+    <w:p>
+      <w:r>
+        <w:t>Aluksi peliin saatiin luotua melko helposti staattisia vihollisia, jotka pysyivät vain paikallaan. Näistä vihollisista oli helppo katsoa sijainti, ja verrata sitä ammuksen sijaintiin. Aina jos ammuksen ja vihollisen sijainnit kohtasivat, annettiin pelaajalle pisteitä. Paikallaan pysyvät viholliset eivät kuitenkaan tarjoa juurikaan haastetta, joten oli oleellista saada viholliset liikkumaan. Vihollisen liikkumaan saaminen pelaajaa kohti oli sekin vaikeampaa kuin olisi osannut olettaa. Vihollisen sijainti piti määritellä vektorien avulla, joista taas laskettiin erotus pelaajan sijaintiin ja siirrettiin vihollista pelaajaa kohti. Sijaintien kohtaamiseen oli kohtuullisen helppo sijoittaa pelaajan kuolema eli pelin päättyminen.</w:t>
+      </w:r>
+    </w:p>
+    <w:p>
+      <w:r>
+        <w:t>Useamman vihollisen kohdalla oli sama ongelma kuin ammusten kanssa. Yksittäinen vihollinen toimi hyvin, mutta monta samaan aikaan ei läheskään niin hyvin. Aluksi tämä ratkaistiin tekemällä vihollisista olioita, joille annettiin jokaiselle oma sijaintivektori ominaisuutena ja laitettiin nämä viholliset taulukkoon. Peli sitten kävi tätä taulukkoa läpi siirtäen jokaista vihollista tarpeen mukaan kohti pelaajaa.</w:t>
+      </w:r>
+    </w:p>
+    <w:p>
+      <w:r>
+        <w:t>Taulukko ei kuitenkaan vastannut odotuksia siinä mielessä, että siihen ei voinut lisätä enempää vihollisia pelaajien edetessä. Niinpä taulukko täytyikin muuttaa listaksi ja peliin lisättiin ominaisuus, että aina yhtä ammuttua vihollista kohden peliin syntyy kaksi lisää tilalle.</w:t>
+      </w:r>
+    </w:p>
+    <w:p>
+      <w:pPr>
+        <w:pStyle w:val="Heading1"/>
+      </w:pPr>
+      <w:bookmarkStart w:id="8" w:name="_Toc480907246"/>
+      <w:r>
+        <w:t>Testaus</w:t>
+      </w:r>
       <w:bookmarkEnd w:id="8"/>
-    </w:p>
-    <w:p>
-      <w:r>
-        <w:t>Aluksi peliin saatiin luotua melko helposti staattisia vihollisia, jotka pysyivät vain paikallaan. Näistä vihollisista oli helppo katsoa sijainti, ja verrata sitä ammuksen sijaintiin. Aina jos ammuksen ja vihollisen sijainnit kohtasivat, annettiin pelaajalle pisteitä. Paikallaan pysyvät viholliset eivät kuitenkaan tarjoa juurikaan haastetta, joten oli oleellista saada viholliset liikkumaan. Vihollisen liikkumaan saaminen pelaajaa kohti oli sekin vaikeampaa kuin olisi osannut olettaa. Vihollisen sijainti piti määritellä vektorien avulla, joista taas laskettiin erotus pelaajan sijaintiin ja siirrettiin vihollista pelaajaa kohti. Sijaintien kohtaamiseen oli kohtuullisen helppo sijoittaa pelaajan kuolema eli pelin päättyminen.</w:t>
-      </w:r>
-    </w:p>
-    <w:p>
-      <w:r>
-        <w:t>Useamman vihollisen kohdalla oli sama ongelma kuin ammusten kanssa. Yksittäinen vihollinen toimi hyvin, mutta monta samaan aikaan ei läheskään niin hyvin. Aluksi tämä ratkaistiin tekemällä vihollisista olioita, joille annettiin jokaiselle oma sijaintivektori ominaisuutena ja laitettiin nämä viholliset taulukkoon. Peli sitten kävi tätä taulukkoa läpi siirtäen jokaista vihollista tarpeen mukaan kohti pelaajaa.</w:t>
-      </w:r>
-    </w:p>
-    <w:p>
-      <w:r>
-        <w:t>Taulukko ei kuitenkaan vastannut odotuksia siinä mielessä, että siihen ei voinut lisätä enempää vihollisia pelaajien edetessä. Niinpä taulukko täytyikin muuttaa listaksi ja peliin lisättiin ominaisuus, että aina yhtä ammuttua vihollista kohden peliin syntyy kaksi lisää tilalle.</w:t>
-      </w:r>
-    </w:p>
-    <w:p>
-      <w:pPr>
-        <w:pStyle w:val="Heading1"/>
-      </w:pPr>
-      <w:bookmarkStart w:id="9" w:name="_Toc480907246"/>
-      <w:r>
-        <w:t>Testaus</w:t>
-      </w:r>
-      <w:bookmarkEnd w:id="9"/>
     </w:p>
     <w:p>
       <w:r>
@@ -3414,11 +2985,11 @@
       <w:pPr>
         <w:pStyle w:val="Heading1"/>
       </w:pPr>
-      <w:bookmarkStart w:id="10" w:name="_Toc480907247"/>
+      <w:bookmarkStart w:id="9" w:name="_Toc480907247"/>
       <w:r>
         <w:t>Lopullinen versio</w:t>
       </w:r>
-      <w:bookmarkEnd w:id="10"/>
+      <w:bookmarkEnd w:id="9"/>
     </w:p>
     <w:p>
       <w:r>
@@ -3489,27 +3060,14 @@
       <w:r>
         <w:t xml:space="preserve">       Kuvio </w:t>
       </w:r>
-      <w:r>
-        <w:fldChar w:fldCharType="begin"/>
-      </w:r>
-      <w:r>
-        <w:instrText xml:space="preserve"> SEQ Kuvio \* ARABIC </w:instrText>
-      </w:r>
-      <w:r>
-        <w:fldChar w:fldCharType="separate"/>
-      </w:r>
-      <w:r>
-        <w:rPr>
-          <w:noProof/>
-        </w:rPr>
-        <w:t>2</w:t>
-      </w:r>
-      <w:r>
-        <w:rPr>
-          <w:noProof/>
-        </w:rPr>
-        <w:fldChar w:fldCharType="end"/>
-      </w:r>
+      <w:fldSimple w:instr=" SEQ Kuvio \* ARABIC ">
+        <w:r>
+          <w:rPr>
+            <w:noProof/>
+          </w:rPr>
+          <w:t>2</w:t>
+        </w:r>
+      </w:fldSimple>
       <w:r>
         <w:rPr>
           <w:noProof/>
@@ -3540,75 +3098,69 @@
       <w:pPr>
         <w:pStyle w:val="Heading1"/>
       </w:pPr>
-      <w:bookmarkStart w:id="11" w:name="_Toc480907248"/>
+      <w:bookmarkStart w:id="10" w:name="_Toc480907248"/>
       <w:r>
         <w:lastRenderedPageBreak/>
         <w:t>Itsearviointi</w:t>
       </w:r>
+      <w:bookmarkEnd w:id="10"/>
+    </w:p>
+    <w:p>
+      <w:r>
+        <w:t>Projekti onnistui yllättävänkin hyvin. Kuten aiemmin mainittiin, peliin saatiin mukaan oikeastaa</w:t>
+      </w:r>
+      <w:r>
+        <w:t>n kaikki halutut ominaisuudet</w:t>
+      </w:r>
+      <w:r>
+        <w:t xml:space="preserve"> tyrmääviä</w:t>
+      </w:r>
+      <w:r>
+        <w:t xml:space="preserve"> grafiikoita ja ääniä myöten. </w:t>
+      </w:r>
+      <w:r>
+        <w:t>Pelin aikana jouduttiin opettelemaan itsenäisesti paljon uusia asioita kuten vektoreiden ja äänien sekä kuvien hyödyntäminen liikkuvana grafiikkana. Uutta oli myös hiiren liikkeen tapahtumakäsittelijöiden käyttö.</w:t>
+      </w:r>
+    </w:p>
+    <w:p>
+      <w:r>
+        <w:t>Uusien asioiden lisäksi jouduttiin perehtymään tarkemmin kurssin aikana läpikäytyihin asioihin. Esimerkkinä luokkiin jakaminen, metodien siirtäminen luokkiin</w:t>
+      </w:r>
+      <w:r>
+        <w:t xml:space="preserve">, </w:t>
+      </w:r>
+      <w:r>
+        <w:t>tiedon sidonta (”terveyspalkki”)</w:t>
+      </w:r>
+      <w:r>
+        <w:t xml:space="preserve"> sekä refaktorointi</w:t>
+      </w:r>
+      <w:r>
+        <w:t>.</w:t>
+      </w:r>
+      <w:r>
+        <w:t xml:space="preserve"> Varsinkin refaktorointia jouduttiin tekemään useaan kertaan, sillä koodia kertyi todella paljon uusia ominaisuuksia lisättäessä ja testattaessa.</w:t>
+      </w:r>
+    </w:p>
+    <w:p>
+      <w:r>
+        <w:t>Työtä projektin eteen tehtiin tasaisesti projektin alusta loppuun saakka ja työt saatiin jaettua tasaisesti koko ryhmän kesken. Ainoaksi ongelmaksi meinasi muodostua aika</w:t>
+      </w:r>
+      <w:r>
+        <w:t>, sillä jokaisella tuli jatkuvasti mieleen uusia ominaisuuksia, joita peliin oltaisiin haluttu lisätä.</w:t>
+      </w:r>
+      <w:r>
+        <w:t xml:space="preserve"> Loppuvaiheessa koodia oltaisiin haluttu parantaa esimerkiksi törmäystarkastelujen osalta, mutta puutteellisen ajan vuoksi koko pelimekaniikkaa ei uskallettu laittaa uusiksi.</w:t>
+      </w:r>
+    </w:p>
+    <w:p>
+      <w:r>
+        <w:t>Arvosanaehdotus yllä olevien perusteluiden myötä olisi jokaiselle ryhmän jäsenelle 4-5, sillä jo pelkästään uusien asioiden opettelu teetti työtä melkoisen määrän.</w:t>
+      </w:r>
+      <w:bookmarkStart w:id="11" w:name="_GoBack"/>
       <w:bookmarkEnd w:id="11"/>
     </w:p>
     <w:p>
-      <w:r>
-        <w:t>Projekti onnistui yllättävänkin hyvin. Kuten aiemmin mainittiin, peliin saatiin mukaan oikeastaa</w:t>
-      </w:r>
-      <w:r>
-        <w:t>n kaikki halutut ominaisuudet</w:t>
-      </w:r>
-      <w:r>
-        <w:t xml:space="preserve"> tyrmääviä</w:t>
-      </w:r>
-      <w:r>
-        <w:t xml:space="preserve"> grafiikoita ja ääniä myöten. </w:t>
-      </w:r>
-      <w:r>
-        <w:t>Pelin aikana jouduttiin opettelemaan itsenäisesti paljon uusia asioita kuten vektoreiden ja äänien sekä kuvien hyödyntäminen liikkuvana grafiikkana. Uutta oli myös hiiren liikkeen tapahtumakäsittelijöiden käyttö.</w:t>
-      </w:r>
-    </w:p>
-    <w:p>
-      <w:r>
-        <w:t>Uusien asioiden lisäksi jouduttiin perehtymään tarkemmin kurssin aikana läpikäytyihin asioihin. Esimerkkinä luokkiin jakaminen, metodien siirtäminen luokkiin</w:t>
-      </w:r>
-      <w:r>
-        <w:t xml:space="preserve">, </w:t>
-      </w:r>
-      <w:r>
-        <w:t>tiedon sidonta (”terveyspalkki”)</w:t>
-      </w:r>
-      <w:r>
-        <w:t xml:space="preserve"> sekä </w:t>
-      </w:r>
-      <w:proofErr w:type="spellStart"/>
-      <w:r>
-        <w:t>refaktorointi</w:t>
-      </w:r>
-      <w:proofErr w:type="spellEnd"/>
-      <w:r>
-        <w:t>.</w:t>
-      </w:r>
-      <w:r>
-        <w:t xml:space="preserve"> Varsinkin </w:t>
-      </w:r>
-      <w:proofErr w:type="spellStart"/>
-      <w:r>
-        <w:t>refaktorointia</w:t>
-      </w:r>
-      <w:proofErr w:type="spellEnd"/>
-      <w:r>
-        <w:t xml:space="preserve"> jouduttiin tekemään useaan kertaan, sillä koodia kertyi todella paljon uusia ominaisuuksia lisättäessä ja testattaessa.</w:t>
-      </w:r>
-    </w:p>
-    <w:p>
-      <w:r>
-        <w:t>Työtä projektin eteen tehtiin tasaisesti projektin alusta loppuun saakka ja työt saatiin jaettua tasaisesti koko ryhmän kesken. Ainoaksi ongelmaksi meinasi muodostua aika</w:t>
-      </w:r>
-      <w:r>
-        <w:t>, sillä jokaisella tuli jatkuvasti mieleen uusia ominaisuuksia, joita peliin oltaisiin haluttu lisätä.</w:t>
-      </w:r>
-      <w:r>
-        <w:t xml:space="preserve"> Loppuvaiheessa koodia oltaisiin haluttu parantaa esimerkiksi törmäystarkastelujen osalta, mutta puutteellisen ajan vuoksi koko pelimekaniikkaa ei uskallettu laittaa uusiksi.</w:t>
-      </w:r>
-    </w:p>
-    <w:p>
       <w:pPr>
         <w:pStyle w:val="Heading1"/>
       </w:pPr>
@@ -3634,15 +3186,7 @@
         <w:t>, sillä säikeiden käyttö vaikutti kiinnostavalta ja tärkeältä aiheelta. Myös äänien käyttöä oltaisiin voitu tutkia enemmän, sillä nyt aihe jäi käytännössä kokonaan huomiotta, lukuun ottamatta pientä demoa</w:t>
       </w:r>
       <w:r>
-        <w:t xml:space="preserve">… siitäkään demosta ei käytetty riviäkään koodia omassa harjoitustyössä. Demon sijaan käytettiin .netin </w:t>
-      </w:r>
-      <w:proofErr w:type="spellStart"/>
-      <w:r>
-        <w:t>mediaplayeria</w:t>
-      </w:r>
-      <w:proofErr w:type="spellEnd"/>
-      <w:r>
-        <w:t>, joka ajoi saman asian huomattavasti pienemmällä koodimäärällä.</w:t>
+        <w:t>… siitäkään demosta ei käytetty riviäkään koodia omassa harjoitustyössä. Demon sijaan käytettiin .netin mediaplayeria, joka ajoi saman asian huomattavasti pienemmällä koodimäärällä.</w:t>
       </w:r>
     </w:p>
     <w:sectPr>
@@ -3948,7 +3492,7 @@
       <w:rPr>
         <w:noProof/>
       </w:rPr>
-      <w:t>10</w:t>
+      <w:t>4</w:t>
     </w:r>
     <w:r>
       <w:rPr>
@@ -4401,6 +3945,7 @@
     <w:lsdException w:name="HTML Sample" w:semiHidden="1" w:unhideWhenUsed="1"/>
     <w:lsdException w:name="HTML Typewriter" w:semiHidden="1" w:unhideWhenUsed="1"/>
     <w:lsdException w:name="HTML Variable" w:semiHidden="1" w:unhideWhenUsed="1"/>
+    <w:lsdException w:name="Normal Table" w:semiHidden="1" w:unhideWhenUsed="1"/>
     <w:lsdException w:name="annotation subject" w:semiHidden="1" w:unhideWhenUsed="1"/>
     <w:lsdException w:name="No List" w:semiHidden="1" w:unhideWhenUsed="1"/>
     <w:lsdException w:name="Outline List 1" w:semiHidden="1" w:unhideWhenUsed="1"/>
@@ -4445,6 +3990,7 @@
     <w:lsdException w:name="Table Professional" w:semiHidden="1" w:unhideWhenUsed="1"/>
     <w:lsdException w:name="Table Subtle 1" w:semiHidden="1" w:unhideWhenUsed="1"/>
     <w:lsdException w:name="Table Subtle 2" w:semiHidden="1" w:unhideWhenUsed="1"/>
+    <w:lsdException w:name="Table Web 1" w:semiHidden="1" w:unhideWhenUsed="1"/>
     <w:lsdException w:name="Table Web 2" w:semiHidden="1" w:unhideWhenUsed="1"/>
     <w:lsdException w:name="Table Web 3" w:semiHidden="1" w:unhideWhenUsed="1"/>
     <w:lsdException w:name="Balloon Text" w:semiHidden="1" w:unhideWhenUsed="1"/>
@@ -5719,7 +5265,7 @@
 </file>
 
 <file path=customXml/itemProps1.xml><?xml version="1.0" encoding="utf-8"?>
-<ds:datastoreItem xmlns:ds="http://schemas.openxmlformats.org/officeDocument/2006/customXml" ds:itemID="{B5A548F9-D1D6-49E6-8F51-E5448ACDD602}">
+<ds:datastoreItem xmlns:ds="http://schemas.openxmlformats.org/officeDocument/2006/customXml" ds:itemID="{CB5AEBEC-CC3C-4C8F-9DEE-6EAFB1A42A4F}">
   <ds:schemaRefs>
     <ds:schemaRef ds:uri="http://schemas.openxmlformats.org/officeDocument/2006/bibliography"/>
   </ds:schemaRefs>

</xml_diff>

<commit_message>
last minute changes to documents
</commit_message>
<xml_diff>
--- a/Dokut/MurderKilllBurn.docx
+++ b/Dokut/MurderKilllBurn.docx
@@ -198,152 +198,14 @@
           <w:r>
             <w:fldChar w:fldCharType="separate"/>
           </w:r>
-          <w:bookmarkStart w:id="0" w:name="_GoBack"/>
-          <w:bookmarkEnd w:id="0"/>
-          <w:r>
-            <w:rPr>
-              <w:rStyle w:val="Hyperlink"/>
-              <w:noProof/>
-            </w:rPr>
-            <w:fldChar w:fldCharType="begin"/>
-          </w:r>
-          <w:r>
-            <w:rPr>
-              <w:rStyle w:val="Hyperlink"/>
-              <w:noProof/>
-            </w:rPr>
-            <w:instrText xml:space="preserve"> </w:instrText>
-          </w:r>
-          <w:r>
-            <w:rPr>
-              <w:noProof/>
-            </w:rPr>
-            <w:instrText>HYPERLINK \l "_Toc480907806"</w:instrText>
-          </w:r>
-          <w:r>
-            <w:rPr>
-              <w:rStyle w:val="Hyperlink"/>
-              <w:noProof/>
-            </w:rPr>
-            <w:instrText xml:space="preserve"> </w:instrText>
-          </w:r>
-          <w:r>
-            <w:rPr>
-              <w:rStyle w:val="Hyperlink"/>
-              <w:noProof/>
-            </w:rPr>
-          </w:r>
-          <w:r>
-            <w:rPr>
-              <w:rStyle w:val="Hyperlink"/>
-              <w:noProof/>
-            </w:rPr>
-            <w:fldChar w:fldCharType="separate"/>
-          </w:r>
-          <w:r>
-            <w:rPr>
-              <w:rStyle w:val="Hyperlink"/>
-              <w:noProof/>
-              <w:lang w:val="en-US"/>
-            </w:rPr>
-            <w:t>1</w:t>
-          </w:r>
-          <w:r>
-            <w:rPr>
-              <w:rFonts w:eastAsiaTheme="minorEastAsia"/>
-              <w:b w:val="0"/>
-              <w:noProof/>
-              <w:sz w:val="22"/>
-              <w:lang w:eastAsia="fi-FI"/>
-            </w:rPr>
-            <w:tab/>
-          </w:r>
-          <w:r>
-            <w:rPr>
-              <w:rStyle w:val="Hyperlink"/>
-              <w:noProof/>
-              <w:lang w:val="en-US"/>
-            </w:rPr>
-            <w:t>Johdanto</w:t>
-          </w:r>
-          <w:r>
-            <w:rPr>
-              <w:noProof/>
-              <w:webHidden/>
-            </w:rPr>
-            <w:tab/>
-          </w:r>
-          <w:r>
-            <w:rPr>
-              <w:noProof/>
-              <w:webHidden/>
-            </w:rPr>
-            <w:fldChar w:fldCharType="begin"/>
-          </w:r>
-          <w:r>
-            <w:rPr>
-              <w:noProof/>
-              <w:webHidden/>
-            </w:rPr>
-            <w:instrText xml:space="preserve"> PAGEREF _Toc480907806 \h </w:instrText>
-          </w:r>
-          <w:r>
-            <w:rPr>
-              <w:noProof/>
-              <w:webHidden/>
-            </w:rPr>
-          </w:r>
-          <w:r>
-            <w:rPr>
-              <w:noProof/>
-              <w:webHidden/>
-            </w:rPr>
-            <w:fldChar w:fldCharType="separate"/>
-          </w:r>
-          <w:r>
-            <w:rPr>
-              <w:noProof/>
-              <w:webHidden/>
-            </w:rPr>
-            <w:t>2</w:t>
-          </w:r>
-          <w:r>
-            <w:rPr>
-              <w:noProof/>
-              <w:webHidden/>
-            </w:rPr>
-            <w:fldChar w:fldCharType="end"/>
-          </w:r>
-          <w:r>
-            <w:rPr>
-              <w:rStyle w:val="Hyperlink"/>
-              <w:noProof/>
-            </w:rPr>
-            <w:fldChar w:fldCharType="end"/>
-          </w:r>
-        </w:p>
-        <w:p>
-          <w:pPr>
-            <w:pStyle w:val="TOC1"/>
-            <w:tabs>
-              <w:tab w:val="left" w:pos="482"/>
-              <w:tab w:val="right" w:leader="dot" w:pos="8324"/>
-            </w:tabs>
-            <w:rPr>
-              <w:rFonts w:eastAsiaTheme="minorEastAsia"/>
-              <w:b w:val="0"/>
-              <w:noProof/>
-              <w:sz w:val="22"/>
-              <w:lang w:eastAsia="fi-FI"/>
-            </w:rPr>
-          </w:pPr>
-          <w:hyperlink w:anchor="_Toc480907807" w:history="1">
+          <w:hyperlink w:anchor="_Toc480964242" w:history="1">
             <w:r>
               <w:rPr>
                 <w:rStyle w:val="Hyperlink"/>
                 <w:noProof/>
-              </w:rPr>
-              <w:t>2</w:t>
+                <w:lang w:val="en-US"/>
+              </w:rPr>
+              <w:t>1</w:t>
             </w:r>
             <w:r>
               <w:rPr>
@@ -359,8 +221,9 @@
               <w:rPr>
                 <w:rStyle w:val="Hyperlink"/>
                 <w:noProof/>
-              </w:rPr>
-              <w:t>Rakennekaavio ja muutokset</w:t>
+                <w:lang w:val="en-US"/>
+              </w:rPr>
+              <w:t>Johdanto</w:t>
             </w:r>
             <w:r>
               <w:rPr>
@@ -381,95 +244,7 @@
                 <w:noProof/>
                 <w:webHidden/>
               </w:rPr>
-              <w:instrText xml:space="preserve"> PAGEREF _Toc480907807 \h </w:instrText>
-            </w:r>
-            <w:r>
-              <w:rPr>
-                <w:noProof/>
-                <w:webHidden/>
-              </w:rPr>
-            </w:r>
-            <w:r>
-              <w:rPr>
-                <w:noProof/>
-                <w:webHidden/>
-              </w:rPr>
-              <w:fldChar w:fldCharType="separate"/>
-            </w:r>
-            <w:r>
-              <w:rPr>
-                <w:noProof/>
-                <w:webHidden/>
-              </w:rPr>
-              <w:t>2</w:t>
-            </w:r>
-            <w:r>
-              <w:rPr>
-                <w:noProof/>
-                <w:webHidden/>
-              </w:rPr>
-              <w:fldChar w:fldCharType="end"/>
-            </w:r>
-          </w:hyperlink>
-        </w:p>
-        <w:p>
-          <w:pPr>
-            <w:pStyle w:val="TOC2"/>
-            <w:tabs>
-              <w:tab w:val="left" w:pos="880"/>
-              <w:tab w:val="right" w:leader="dot" w:pos="8324"/>
-            </w:tabs>
-            <w:rPr>
-              <w:rFonts w:eastAsiaTheme="minorEastAsia"/>
-              <w:noProof/>
-              <w:sz w:val="22"/>
-              <w:lang w:eastAsia="fi-FI"/>
-            </w:rPr>
-          </w:pPr>
-          <w:hyperlink w:anchor="_Toc480907808" w:history="1">
-            <w:r>
-              <w:rPr>
-                <w:rStyle w:val="Hyperlink"/>
-                <w:noProof/>
-              </w:rPr>
-              <w:t>2.1</w:t>
-            </w:r>
-            <w:r>
-              <w:rPr>
-                <w:rFonts w:eastAsiaTheme="minorEastAsia"/>
-                <w:noProof/>
-                <w:sz w:val="22"/>
-                <w:lang w:eastAsia="fi-FI"/>
-              </w:rPr>
-              <w:tab/>
-            </w:r>
-            <w:r>
-              <w:rPr>
-                <w:rStyle w:val="Hyperlink"/>
-                <w:noProof/>
-              </w:rPr>
-              <w:t>Toteutetut luokat</w:t>
-            </w:r>
-            <w:r>
-              <w:rPr>
-                <w:noProof/>
-                <w:webHidden/>
-              </w:rPr>
-              <w:tab/>
-            </w:r>
-            <w:r>
-              <w:rPr>
-                <w:noProof/>
-                <w:webHidden/>
-              </w:rPr>
-              <w:fldChar w:fldCharType="begin"/>
-            </w:r>
-            <w:r>
-              <w:rPr>
-                <w:noProof/>
-                <w:webHidden/>
-              </w:rPr>
-              <w:instrText xml:space="preserve"> PAGEREF _Toc480907808 \h </w:instrText>
+              <w:instrText xml:space="preserve"> PAGEREF _Toc480964242 \h </w:instrText>
             </w:r>
             <w:r>
               <w:rPr>
@@ -515,13 +290,13 @@
               <w:lang w:eastAsia="fi-FI"/>
             </w:rPr>
           </w:pPr>
-          <w:hyperlink w:anchor="_Toc480907809" w:history="1">
+          <w:hyperlink w:anchor="_Toc480964243" w:history="1">
             <w:r>
               <w:rPr>
                 <w:rStyle w:val="Hyperlink"/>
                 <w:noProof/>
               </w:rPr>
-              <w:t>3</w:t>
+              <w:t>2</w:t>
             </w:r>
             <w:r>
               <w:rPr>
@@ -538,7 +313,7 @@
                 <w:rStyle w:val="Hyperlink"/>
                 <w:noProof/>
               </w:rPr>
-              <w:t>Työaikaraportti</w:t>
+              <w:t>Rakennekaavio ja muutokset</w:t>
             </w:r>
             <w:r>
               <w:rPr>
@@ -559,7 +334,7 @@
                 <w:noProof/>
                 <w:webHidden/>
               </w:rPr>
-              <w:instrText xml:space="preserve"> PAGEREF _Toc480907809 \h </w:instrText>
+              <w:instrText xml:space="preserve"> PAGEREF _Toc480964243 \h </w:instrText>
             </w:r>
             <w:r>
               <w:rPr>
@@ -579,7 +354,95 @@
                 <w:noProof/>
                 <w:webHidden/>
               </w:rPr>
-              <w:t>3</w:t>
+              <w:t>2</w:t>
+            </w:r>
+            <w:r>
+              <w:rPr>
+                <w:noProof/>
+                <w:webHidden/>
+              </w:rPr>
+              <w:fldChar w:fldCharType="end"/>
+            </w:r>
+          </w:hyperlink>
+        </w:p>
+        <w:p>
+          <w:pPr>
+            <w:pStyle w:val="TOC2"/>
+            <w:tabs>
+              <w:tab w:val="left" w:pos="880"/>
+              <w:tab w:val="right" w:leader="dot" w:pos="8324"/>
+            </w:tabs>
+            <w:rPr>
+              <w:rFonts w:eastAsiaTheme="minorEastAsia"/>
+              <w:noProof/>
+              <w:sz w:val="22"/>
+              <w:lang w:eastAsia="fi-FI"/>
+            </w:rPr>
+          </w:pPr>
+          <w:hyperlink w:anchor="_Toc480964244" w:history="1">
+            <w:r>
+              <w:rPr>
+                <w:rStyle w:val="Hyperlink"/>
+                <w:noProof/>
+              </w:rPr>
+              <w:t>2.1</w:t>
+            </w:r>
+            <w:r>
+              <w:rPr>
+                <w:rFonts w:eastAsiaTheme="minorEastAsia"/>
+                <w:noProof/>
+                <w:sz w:val="22"/>
+                <w:lang w:eastAsia="fi-FI"/>
+              </w:rPr>
+              <w:tab/>
+            </w:r>
+            <w:r>
+              <w:rPr>
+                <w:rStyle w:val="Hyperlink"/>
+                <w:noProof/>
+              </w:rPr>
+              <w:t>Toteutetut luokat</w:t>
+            </w:r>
+            <w:r>
+              <w:rPr>
+                <w:noProof/>
+                <w:webHidden/>
+              </w:rPr>
+              <w:tab/>
+            </w:r>
+            <w:r>
+              <w:rPr>
+                <w:noProof/>
+                <w:webHidden/>
+              </w:rPr>
+              <w:fldChar w:fldCharType="begin"/>
+            </w:r>
+            <w:r>
+              <w:rPr>
+                <w:noProof/>
+                <w:webHidden/>
+              </w:rPr>
+              <w:instrText xml:space="preserve"> PAGEREF _Toc480964244 \h </w:instrText>
+            </w:r>
+            <w:r>
+              <w:rPr>
+                <w:noProof/>
+                <w:webHidden/>
+              </w:rPr>
+            </w:r>
+            <w:r>
+              <w:rPr>
+                <w:noProof/>
+                <w:webHidden/>
+              </w:rPr>
+              <w:fldChar w:fldCharType="separate"/>
+            </w:r>
+            <w:r>
+              <w:rPr>
+                <w:noProof/>
+                <w:webHidden/>
+              </w:rPr>
+              <w:t>2</w:t>
             </w:r>
             <w:r>
               <w:rPr>
@@ -605,13 +468,13 @@
               <w:lang w:eastAsia="fi-FI"/>
             </w:rPr>
           </w:pPr>
-          <w:hyperlink w:anchor="_Toc480907810" w:history="1">
+          <w:hyperlink w:anchor="_Toc480964245" w:history="1">
             <w:r>
               <w:rPr>
                 <w:rStyle w:val="Hyperlink"/>
                 <w:noProof/>
               </w:rPr>
-              <w:t>4</w:t>
+              <w:t>3</w:t>
             </w:r>
             <w:r>
               <w:rPr>
@@ -628,7 +491,7 @@
                 <w:rStyle w:val="Hyperlink"/>
                 <w:noProof/>
               </w:rPr>
-              <w:t>Ongelmat ja ratkaisut</w:t>
+              <w:t>Työaikaraportti</w:t>
             </w:r>
             <w:r>
               <w:rPr>
@@ -649,7 +512,7 @@
                 <w:noProof/>
                 <w:webHidden/>
               </w:rPr>
-              <w:instrText xml:space="preserve"> PAGEREF _Toc480907810 \h </w:instrText>
+              <w:instrText xml:space="preserve"> PAGEREF _Toc480964245 \h </w:instrText>
             </w:r>
             <w:r>
               <w:rPr>
@@ -669,271 +532,7 @@
                 <w:noProof/>
                 <w:webHidden/>
               </w:rPr>
-              <w:t>5</w:t>
-            </w:r>
-            <w:r>
-              <w:rPr>
-                <w:noProof/>
-                <w:webHidden/>
-              </w:rPr>
-              <w:fldChar w:fldCharType="end"/>
-            </w:r>
-          </w:hyperlink>
-        </w:p>
-        <w:p>
-          <w:pPr>
-            <w:pStyle w:val="TOC2"/>
-            <w:tabs>
-              <w:tab w:val="left" w:pos="880"/>
-              <w:tab w:val="right" w:leader="dot" w:pos="8324"/>
-            </w:tabs>
-            <w:rPr>
-              <w:rFonts w:eastAsiaTheme="minorEastAsia"/>
-              <w:noProof/>
-              <w:sz w:val="22"/>
-              <w:lang w:eastAsia="fi-FI"/>
-            </w:rPr>
-          </w:pPr>
-          <w:hyperlink w:anchor="_Toc480907811" w:history="1">
-            <w:r>
-              <w:rPr>
-                <w:rStyle w:val="Hyperlink"/>
-                <w:noProof/>
-              </w:rPr>
-              <w:t>4.1</w:t>
-            </w:r>
-            <w:r>
-              <w:rPr>
-                <w:rFonts w:eastAsiaTheme="minorEastAsia"/>
-                <w:noProof/>
-                <w:sz w:val="22"/>
-                <w:lang w:eastAsia="fi-FI"/>
-              </w:rPr>
-              <w:tab/>
-            </w:r>
-            <w:r>
-              <w:rPr>
-                <w:rStyle w:val="Hyperlink"/>
-                <w:noProof/>
-              </w:rPr>
-              <w:t>Hahmon liikkuminen ja kääntyminen</w:t>
-            </w:r>
-            <w:r>
-              <w:rPr>
-                <w:noProof/>
-                <w:webHidden/>
-              </w:rPr>
-              <w:tab/>
-            </w:r>
-            <w:r>
-              <w:rPr>
-                <w:noProof/>
-                <w:webHidden/>
-              </w:rPr>
-              <w:fldChar w:fldCharType="begin"/>
-            </w:r>
-            <w:r>
-              <w:rPr>
-                <w:noProof/>
-                <w:webHidden/>
-              </w:rPr>
-              <w:instrText xml:space="preserve"> PAGEREF _Toc480907811 \h </w:instrText>
-            </w:r>
-            <w:r>
-              <w:rPr>
-                <w:noProof/>
-                <w:webHidden/>
-              </w:rPr>
-            </w:r>
-            <w:r>
-              <w:rPr>
-                <w:noProof/>
-                <w:webHidden/>
-              </w:rPr>
-              <w:fldChar w:fldCharType="separate"/>
-            </w:r>
-            <w:r>
-              <w:rPr>
-                <w:noProof/>
-                <w:webHidden/>
-              </w:rPr>
-              <w:t>5</w:t>
-            </w:r>
-            <w:r>
-              <w:rPr>
-                <w:noProof/>
-                <w:webHidden/>
-              </w:rPr>
-              <w:fldChar w:fldCharType="end"/>
-            </w:r>
-          </w:hyperlink>
-        </w:p>
-        <w:p>
-          <w:pPr>
-            <w:pStyle w:val="TOC2"/>
-            <w:tabs>
-              <w:tab w:val="left" w:pos="880"/>
-              <w:tab w:val="right" w:leader="dot" w:pos="8324"/>
-            </w:tabs>
-            <w:rPr>
-              <w:rFonts w:eastAsiaTheme="minorEastAsia"/>
-              <w:noProof/>
-              <w:sz w:val="22"/>
-              <w:lang w:eastAsia="fi-FI"/>
-            </w:rPr>
-          </w:pPr>
-          <w:hyperlink w:anchor="_Toc480907812" w:history="1">
-            <w:r>
-              <w:rPr>
-                <w:rStyle w:val="Hyperlink"/>
-                <w:noProof/>
-              </w:rPr>
-              <w:t>4.2</w:t>
-            </w:r>
-            <w:r>
-              <w:rPr>
-                <w:rFonts w:eastAsiaTheme="minorEastAsia"/>
-                <w:noProof/>
-                <w:sz w:val="22"/>
-                <w:lang w:eastAsia="fi-FI"/>
-              </w:rPr>
-              <w:tab/>
-            </w:r>
-            <w:r>
-              <w:rPr>
-                <w:rStyle w:val="Hyperlink"/>
-                <w:noProof/>
-              </w:rPr>
-              <w:t>Ampuminen</w:t>
-            </w:r>
-            <w:r>
-              <w:rPr>
-                <w:noProof/>
-                <w:webHidden/>
-              </w:rPr>
-              <w:tab/>
-            </w:r>
-            <w:r>
-              <w:rPr>
-                <w:noProof/>
-                <w:webHidden/>
-              </w:rPr>
-              <w:fldChar w:fldCharType="begin"/>
-            </w:r>
-            <w:r>
-              <w:rPr>
-                <w:noProof/>
-                <w:webHidden/>
-              </w:rPr>
-              <w:instrText xml:space="preserve"> PAGEREF _Toc480907812 \h </w:instrText>
-            </w:r>
-            <w:r>
-              <w:rPr>
-                <w:noProof/>
-                <w:webHidden/>
-              </w:rPr>
-            </w:r>
-            <w:r>
-              <w:rPr>
-                <w:noProof/>
-                <w:webHidden/>
-              </w:rPr>
-              <w:fldChar w:fldCharType="separate"/>
-            </w:r>
-            <w:r>
-              <w:rPr>
-                <w:noProof/>
-                <w:webHidden/>
-              </w:rPr>
-              <w:t>6</w:t>
-            </w:r>
-            <w:r>
-              <w:rPr>
-                <w:noProof/>
-                <w:webHidden/>
-              </w:rPr>
-              <w:fldChar w:fldCharType="end"/>
-            </w:r>
-          </w:hyperlink>
-        </w:p>
-        <w:p>
-          <w:pPr>
-            <w:pStyle w:val="TOC2"/>
-            <w:tabs>
-              <w:tab w:val="left" w:pos="880"/>
-              <w:tab w:val="right" w:leader="dot" w:pos="8324"/>
-            </w:tabs>
-            <w:rPr>
-              <w:rFonts w:eastAsiaTheme="minorEastAsia"/>
-              <w:noProof/>
-              <w:sz w:val="22"/>
-              <w:lang w:eastAsia="fi-FI"/>
-            </w:rPr>
-          </w:pPr>
-          <w:hyperlink w:anchor="_Toc480907813" w:history="1">
-            <w:r>
-              <w:rPr>
-                <w:rStyle w:val="Hyperlink"/>
-                <w:noProof/>
-              </w:rPr>
-              <w:t>4.3</w:t>
-            </w:r>
-            <w:r>
-              <w:rPr>
-                <w:rFonts w:eastAsiaTheme="minorEastAsia"/>
-                <w:noProof/>
-                <w:sz w:val="22"/>
-                <w:lang w:eastAsia="fi-FI"/>
-              </w:rPr>
-              <w:tab/>
-            </w:r>
-            <w:r>
-              <w:rPr>
-                <w:rStyle w:val="Hyperlink"/>
-                <w:noProof/>
-              </w:rPr>
-              <w:t>Viholliset</w:t>
-            </w:r>
-            <w:r>
-              <w:rPr>
-                <w:noProof/>
-                <w:webHidden/>
-              </w:rPr>
-              <w:tab/>
-            </w:r>
-            <w:r>
-              <w:rPr>
-                <w:noProof/>
-                <w:webHidden/>
-              </w:rPr>
-              <w:fldChar w:fldCharType="begin"/>
-            </w:r>
-            <w:r>
-              <w:rPr>
-                <w:noProof/>
-                <w:webHidden/>
-              </w:rPr>
-              <w:instrText xml:space="preserve"> PAGEREF _Toc480907813 \h </w:instrText>
-            </w:r>
-            <w:r>
-              <w:rPr>
-                <w:noProof/>
-                <w:webHidden/>
-              </w:rPr>
-            </w:r>
-            <w:r>
-              <w:rPr>
-                <w:noProof/>
-                <w:webHidden/>
-              </w:rPr>
-              <w:fldChar w:fldCharType="separate"/>
-            </w:r>
-            <w:r>
-              <w:rPr>
-                <w:noProof/>
-                <w:webHidden/>
-              </w:rPr>
-              <w:t>7</w:t>
+              <w:t>3</w:t>
             </w:r>
             <w:r>
               <w:rPr>
@@ -959,13 +558,13 @@
               <w:lang w:eastAsia="fi-FI"/>
             </w:rPr>
           </w:pPr>
-          <w:hyperlink w:anchor="_Toc480907814" w:history="1">
+          <w:hyperlink w:anchor="_Toc480964246" w:history="1">
             <w:r>
               <w:rPr>
                 <w:rStyle w:val="Hyperlink"/>
                 <w:noProof/>
               </w:rPr>
-              <w:t>5</w:t>
+              <w:t>4</w:t>
             </w:r>
             <w:r>
               <w:rPr>
@@ -982,7 +581,7 @@
                 <w:rStyle w:val="Hyperlink"/>
                 <w:noProof/>
               </w:rPr>
-              <w:t>Testaus</w:t>
+              <w:t>Ongelmat ja ratkaisut</w:t>
             </w:r>
             <w:r>
               <w:rPr>
@@ -1003,7 +602,7 @@
                 <w:noProof/>
                 <w:webHidden/>
               </w:rPr>
-              <w:instrText xml:space="preserve"> PAGEREF _Toc480907814 \h </w:instrText>
+              <w:instrText xml:space="preserve"> PAGEREF _Toc480964246 \h </w:instrText>
             </w:r>
             <w:r>
               <w:rPr>
@@ -1023,7 +622,361 @@
                 <w:noProof/>
                 <w:webHidden/>
               </w:rPr>
+              <w:t>5</w:t>
+            </w:r>
+            <w:r>
+              <w:rPr>
+                <w:noProof/>
+                <w:webHidden/>
+              </w:rPr>
+              <w:fldChar w:fldCharType="end"/>
+            </w:r>
+          </w:hyperlink>
+        </w:p>
+        <w:p>
+          <w:pPr>
+            <w:pStyle w:val="TOC2"/>
+            <w:tabs>
+              <w:tab w:val="left" w:pos="880"/>
+              <w:tab w:val="right" w:leader="dot" w:pos="8324"/>
+            </w:tabs>
+            <w:rPr>
+              <w:rFonts w:eastAsiaTheme="minorEastAsia"/>
+              <w:noProof/>
+              <w:sz w:val="22"/>
+              <w:lang w:eastAsia="fi-FI"/>
+            </w:rPr>
+          </w:pPr>
+          <w:hyperlink w:anchor="_Toc480964247" w:history="1">
+            <w:r>
+              <w:rPr>
+                <w:rStyle w:val="Hyperlink"/>
+                <w:noProof/>
+              </w:rPr>
+              <w:t>4.1</w:t>
+            </w:r>
+            <w:r>
+              <w:rPr>
+                <w:rFonts w:eastAsiaTheme="minorEastAsia"/>
+                <w:noProof/>
+                <w:sz w:val="22"/>
+                <w:lang w:eastAsia="fi-FI"/>
+              </w:rPr>
+              <w:tab/>
+            </w:r>
+            <w:r>
+              <w:rPr>
+                <w:rStyle w:val="Hyperlink"/>
+                <w:noProof/>
+              </w:rPr>
+              <w:t>Hahmon liikkuminen ja kääntyminen</w:t>
+            </w:r>
+            <w:r>
+              <w:rPr>
+                <w:noProof/>
+                <w:webHidden/>
+              </w:rPr>
+              <w:tab/>
+            </w:r>
+            <w:r>
+              <w:rPr>
+                <w:noProof/>
+                <w:webHidden/>
+              </w:rPr>
+              <w:fldChar w:fldCharType="begin"/>
+            </w:r>
+            <w:r>
+              <w:rPr>
+                <w:noProof/>
+                <w:webHidden/>
+              </w:rPr>
+              <w:instrText xml:space="preserve"> PAGEREF _Toc480964247 \h </w:instrText>
+            </w:r>
+            <w:r>
+              <w:rPr>
+                <w:noProof/>
+                <w:webHidden/>
+              </w:rPr>
+            </w:r>
+            <w:r>
+              <w:rPr>
+                <w:noProof/>
+                <w:webHidden/>
+              </w:rPr>
+              <w:fldChar w:fldCharType="separate"/>
+            </w:r>
+            <w:r>
+              <w:rPr>
+                <w:noProof/>
+                <w:webHidden/>
+              </w:rPr>
+              <w:t>6</w:t>
+            </w:r>
+            <w:r>
+              <w:rPr>
+                <w:noProof/>
+                <w:webHidden/>
+              </w:rPr>
+              <w:fldChar w:fldCharType="end"/>
+            </w:r>
+          </w:hyperlink>
+        </w:p>
+        <w:p>
+          <w:pPr>
+            <w:pStyle w:val="TOC2"/>
+            <w:tabs>
+              <w:tab w:val="left" w:pos="880"/>
+              <w:tab w:val="right" w:leader="dot" w:pos="8324"/>
+            </w:tabs>
+            <w:rPr>
+              <w:rFonts w:eastAsiaTheme="minorEastAsia"/>
+              <w:noProof/>
+              <w:sz w:val="22"/>
+              <w:lang w:eastAsia="fi-FI"/>
+            </w:rPr>
+          </w:pPr>
+          <w:hyperlink w:anchor="_Toc480964248" w:history="1">
+            <w:r>
+              <w:rPr>
+                <w:rStyle w:val="Hyperlink"/>
+                <w:noProof/>
+              </w:rPr>
+              <w:t>4.2</w:t>
+            </w:r>
+            <w:r>
+              <w:rPr>
+                <w:rFonts w:eastAsiaTheme="minorEastAsia"/>
+                <w:noProof/>
+                <w:sz w:val="22"/>
+                <w:lang w:eastAsia="fi-FI"/>
+              </w:rPr>
+              <w:tab/>
+            </w:r>
+            <w:r>
+              <w:rPr>
+                <w:rStyle w:val="Hyperlink"/>
+                <w:noProof/>
+              </w:rPr>
+              <w:t>Ampuminen</w:t>
+            </w:r>
+            <w:r>
+              <w:rPr>
+                <w:noProof/>
+                <w:webHidden/>
+              </w:rPr>
+              <w:tab/>
+            </w:r>
+            <w:r>
+              <w:rPr>
+                <w:noProof/>
+                <w:webHidden/>
+              </w:rPr>
+              <w:fldChar w:fldCharType="begin"/>
+            </w:r>
+            <w:r>
+              <w:rPr>
+                <w:noProof/>
+                <w:webHidden/>
+              </w:rPr>
+              <w:instrText xml:space="preserve"> PAGEREF _Toc480964248 \h </w:instrText>
+            </w:r>
+            <w:r>
+              <w:rPr>
+                <w:noProof/>
+                <w:webHidden/>
+              </w:rPr>
+            </w:r>
+            <w:r>
+              <w:rPr>
+                <w:noProof/>
+                <w:webHidden/>
+              </w:rPr>
+              <w:fldChar w:fldCharType="separate"/>
+            </w:r>
+            <w:r>
+              <w:rPr>
+                <w:noProof/>
+                <w:webHidden/>
+              </w:rPr>
+              <w:t>6</w:t>
+            </w:r>
+            <w:r>
+              <w:rPr>
+                <w:noProof/>
+                <w:webHidden/>
+              </w:rPr>
+              <w:fldChar w:fldCharType="end"/>
+            </w:r>
+          </w:hyperlink>
+        </w:p>
+        <w:p>
+          <w:pPr>
+            <w:pStyle w:val="TOC2"/>
+            <w:tabs>
+              <w:tab w:val="left" w:pos="880"/>
+              <w:tab w:val="right" w:leader="dot" w:pos="8324"/>
+            </w:tabs>
+            <w:rPr>
+              <w:rFonts w:eastAsiaTheme="minorEastAsia"/>
+              <w:noProof/>
+              <w:sz w:val="22"/>
+              <w:lang w:eastAsia="fi-FI"/>
+            </w:rPr>
+          </w:pPr>
+          <w:hyperlink w:anchor="_Toc480964249" w:history="1">
+            <w:r>
+              <w:rPr>
+                <w:rStyle w:val="Hyperlink"/>
+                <w:noProof/>
+              </w:rPr>
+              <w:t>4.3</w:t>
+            </w:r>
+            <w:r>
+              <w:rPr>
+                <w:rFonts w:eastAsiaTheme="minorEastAsia"/>
+                <w:noProof/>
+                <w:sz w:val="22"/>
+                <w:lang w:eastAsia="fi-FI"/>
+              </w:rPr>
+              <w:tab/>
+            </w:r>
+            <w:r>
+              <w:rPr>
+                <w:rStyle w:val="Hyperlink"/>
+                <w:noProof/>
+              </w:rPr>
+              <w:t>Viholliset</w:t>
+            </w:r>
+            <w:r>
+              <w:rPr>
+                <w:noProof/>
+                <w:webHidden/>
+              </w:rPr>
+              <w:tab/>
+            </w:r>
+            <w:r>
+              <w:rPr>
+                <w:noProof/>
+                <w:webHidden/>
+              </w:rPr>
+              <w:fldChar w:fldCharType="begin"/>
+            </w:r>
+            <w:r>
+              <w:rPr>
+                <w:noProof/>
+                <w:webHidden/>
+              </w:rPr>
+              <w:instrText xml:space="preserve"> PAGEREF _Toc480964249 \h </w:instrText>
+            </w:r>
+            <w:r>
+              <w:rPr>
+                <w:noProof/>
+                <w:webHidden/>
+              </w:rPr>
+            </w:r>
+            <w:r>
+              <w:rPr>
+                <w:noProof/>
+                <w:webHidden/>
+              </w:rPr>
+              <w:fldChar w:fldCharType="separate"/>
+            </w:r>
+            <w:r>
+              <w:rPr>
+                <w:noProof/>
+                <w:webHidden/>
+              </w:rPr>
               <w:t>7</w:t>
+            </w:r>
+            <w:r>
+              <w:rPr>
+                <w:noProof/>
+                <w:webHidden/>
+              </w:rPr>
+              <w:fldChar w:fldCharType="end"/>
+            </w:r>
+          </w:hyperlink>
+        </w:p>
+        <w:p>
+          <w:pPr>
+            <w:pStyle w:val="TOC2"/>
+            <w:tabs>
+              <w:tab w:val="left" w:pos="880"/>
+              <w:tab w:val="right" w:leader="dot" w:pos="8324"/>
+            </w:tabs>
+            <w:rPr>
+              <w:rFonts w:eastAsiaTheme="minorEastAsia"/>
+              <w:noProof/>
+              <w:sz w:val="22"/>
+              <w:lang w:eastAsia="fi-FI"/>
+            </w:rPr>
+          </w:pPr>
+          <w:hyperlink w:anchor="_Toc480964250" w:history="1">
+            <w:r>
+              <w:rPr>
+                <w:rStyle w:val="Hyperlink"/>
+                <w:noProof/>
+              </w:rPr>
+              <w:t>4.4</w:t>
+            </w:r>
+            <w:r>
+              <w:rPr>
+                <w:rFonts w:eastAsiaTheme="minorEastAsia"/>
+                <w:noProof/>
+                <w:sz w:val="22"/>
+                <w:lang w:eastAsia="fi-FI"/>
+              </w:rPr>
+              <w:tab/>
+            </w:r>
+            <w:r>
+              <w:rPr>
+                <w:rStyle w:val="Hyperlink"/>
+                <w:noProof/>
+              </w:rPr>
+              <w:t>Julkaisuversio</w:t>
+            </w:r>
+            <w:bookmarkStart w:id="0" w:name="_GoBack"/>
+            <w:bookmarkEnd w:id="0"/>
+            <w:r>
+              <w:rPr>
+                <w:noProof/>
+                <w:webHidden/>
+              </w:rPr>
+              <w:tab/>
+            </w:r>
+            <w:r>
+              <w:rPr>
+                <w:noProof/>
+                <w:webHidden/>
+              </w:rPr>
+              <w:fldChar w:fldCharType="begin"/>
+            </w:r>
+            <w:r>
+              <w:rPr>
+                <w:noProof/>
+                <w:webHidden/>
+              </w:rPr>
+              <w:instrText xml:space="preserve"> PAGEREF _Toc480964250 \h </w:instrText>
+            </w:r>
+            <w:r>
+              <w:rPr>
+                <w:noProof/>
+                <w:webHidden/>
+              </w:rPr>
+            </w:r>
+            <w:r>
+              <w:rPr>
+                <w:noProof/>
+                <w:webHidden/>
+              </w:rPr>
+              <w:fldChar w:fldCharType="separate"/>
+            </w:r>
+            <w:r>
+              <w:rPr>
+                <w:noProof/>
+                <w:webHidden/>
+              </w:rPr>
+              <w:t>8</w:t>
             </w:r>
             <w:r>
               <w:rPr>
@@ -1049,13 +1002,13 @@
               <w:lang w:eastAsia="fi-FI"/>
             </w:rPr>
           </w:pPr>
-          <w:hyperlink w:anchor="_Toc480907815" w:history="1">
+          <w:hyperlink w:anchor="_Toc480964251" w:history="1">
             <w:r>
               <w:rPr>
                 <w:rStyle w:val="Hyperlink"/>
                 <w:noProof/>
               </w:rPr>
-              <w:t>6</w:t>
+              <w:t>5</w:t>
             </w:r>
             <w:r>
               <w:rPr>
@@ -1072,7 +1025,7 @@
                 <w:rStyle w:val="Hyperlink"/>
                 <w:noProof/>
               </w:rPr>
-              <w:t>Lopullinen versio</w:t>
+              <w:t>Testaus</w:t>
             </w:r>
             <w:r>
               <w:rPr>
@@ -1093,7 +1046,7 @@
                 <w:noProof/>
                 <w:webHidden/>
               </w:rPr>
-              <w:instrText xml:space="preserve"> PAGEREF _Toc480907815 \h </w:instrText>
+              <w:instrText xml:space="preserve"> PAGEREF _Toc480964251 \h </w:instrText>
             </w:r>
             <w:r>
               <w:rPr>
@@ -1139,13 +1092,13 @@
               <w:lang w:eastAsia="fi-FI"/>
             </w:rPr>
           </w:pPr>
-          <w:hyperlink w:anchor="_Toc480907816" w:history="1">
+          <w:hyperlink w:anchor="_Toc480964252" w:history="1">
             <w:r>
               <w:rPr>
                 <w:rStyle w:val="Hyperlink"/>
                 <w:noProof/>
               </w:rPr>
-              <w:t>7</w:t>
+              <w:t>6</w:t>
             </w:r>
             <w:r>
               <w:rPr>
@@ -1162,7 +1115,7 @@
                 <w:rStyle w:val="Hyperlink"/>
                 <w:noProof/>
               </w:rPr>
-              <w:t>Itsearviointi</w:t>
+              <w:t>Lopullinen versio</w:t>
             </w:r>
             <w:r>
               <w:rPr>
@@ -1183,7 +1136,7 @@
                 <w:noProof/>
                 <w:webHidden/>
               </w:rPr>
-              <w:instrText xml:space="preserve"> PAGEREF _Toc480907816 \h </w:instrText>
+              <w:instrText xml:space="preserve"> PAGEREF _Toc480964252 \h </w:instrText>
             </w:r>
             <w:r>
               <w:rPr>
@@ -1203,7 +1156,7 @@
                 <w:noProof/>
                 <w:webHidden/>
               </w:rPr>
-              <w:t>10</w:t>
+              <w:t>9</w:t>
             </w:r>
             <w:r>
               <w:rPr>
@@ -1229,13 +1182,13 @@
               <w:lang w:eastAsia="fi-FI"/>
             </w:rPr>
           </w:pPr>
-          <w:hyperlink w:anchor="_Toc480907817" w:history="1">
+          <w:hyperlink w:anchor="_Toc480964253" w:history="1">
             <w:r>
               <w:rPr>
                 <w:rStyle w:val="Hyperlink"/>
                 <w:noProof/>
               </w:rPr>
-              <w:t>8</w:t>
+              <w:t>7</w:t>
             </w:r>
             <w:r>
               <w:rPr>
@@ -1252,6 +1205,96 @@
                 <w:rStyle w:val="Hyperlink"/>
                 <w:noProof/>
               </w:rPr>
+              <w:t>Itsearviointi</w:t>
+            </w:r>
+            <w:r>
+              <w:rPr>
+                <w:noProof/>
+                <w:webHidden/>
+              </w:rPr>
+              <w:tab/>
+            </w:r>
+            <w:r>
+              <w:rPr>
+                <w:noProof/>
+                <w:webHidden/>
+              </w:rPr>
+              <w:fldChar w:fldCharType="begin"/>
+            </w:r>
+            <w:r>
+              <w:rPr>
+                <w:noProof/>
+                <w:webHidden/>
+              </w:rPr>
+              <w:instrText xml:space="preserve"> PAGEREF _Toc480964253 \h </w:instrText>
+            </w:r>
+            <w:r>
+              <w:rPr>
+                <w:noProof/>
+                <w:webHidden/>
+              </w:rPr>
+            </w:r>
+            <w:r>
+              <w:rPr>
+                <w:noProof/>
+                <w:webHidden/>
+              </w:rPr>
+              <w:fldChar w:fldCharType="separate"/>
+            </w:r>
+            <w:r>
+              <w:rPr>
+                <w:noProof/>
+                <w:webHidden/>
+              </w:rPr>
+              <w:t>10</w:t>
+            </w:r>
+            <w:r>
+              <w:rPr>
+                <w:noProof/>
+                <w:webHidden/>
+              </w:rPr>
+              <w:fldChar w:fldCharType="end"/>
+            </w:r>
+          </w:hyperlink>
+        </w:p>
+        <w:p>
+          <w:pPr>
+            <w:pStyle w:val="TOC1"/>
+            <w:tabs>
+              <w:tab w:val="left" w:pos="482"/>
+              <w:tab w:val="right" w:leader="dot" w:pos="8324"/>
+            </w:tabs>
+            <w:rPr>
+              <w:rFonts w:eastAsiaTheme="minorEastAsia"/>
+              <w:b w:val="0"/>
+              <w:noProof/>
+              <w:sz w:val="22"/>
+              <w:lang w:eastAsia="fi-FI"/>
+            </w:rPr>
+          </w:pPr>
+          <w:hyperlink w:anchor="_Toc480964254" w:history="1">
+            <w:r>
+              <w:rPr>
+                <w:rStyle w:val="Hyperlink"/>
+                <w:noProof/>
+              </w:rPr>
+              <w:t>8</w:t>
+            </w:r>
+            <w:r>
+              <w:rPr>
+                <w:rFonts w:eastAsiaTheme="minorEastAsia"/>
+                <w:b w:val="0"/>
+                <w:noProof/>
+                <w:sz w:val="22"/>
+                <w:lang w:eastAsia="fi-FI"/>
+              </w:rPr>
+              <w:tab/>
+            </w:r>
+            <w:r>
+              <w:rPr>
+                <w:rStyle w:val="Hyperlink"/>
+                <w:noProof/>
+              </w:rPr>
               <w:t>Kommentit kurssista</w:t>
             </w:r>
             <w:r>
@@ -1273,7 +1316,7 @@
                 <w:noProof/>
                 <w:webHidden/>
               </w:rPr>
-              <w:instrText xml:space="preserve"> PAGEREF _Toc480907817 \h </w:instrText>
+              <w:instrText xml:space="preserve"> PAGEREF _Toc480964254 \h </w:instrText>
             </w:r>
             <w:r>
               <w:rPr>
@@ -1293,7 +1336,7 @@
                 <w:noProof/>
                 <w:webHidden/>
               </w:rPr>
-              <w:t>10</w:t>
+              <w:t>11</w:t>
             </w:r>
             <w:r>
               <w:rPr>
@@ -1347,7 +1390,7 @@
           <w:lang w:val="en-US"/>
         </w:rPr>
       </w:pPr>
-      <w:bookmarkStart w:id="1" w:name="_Toc480907806"/>
+      <w:bookmarkStart w:id="1" w:name="_Toc480964242"/>
       <w:proofErr w:type="spellStart"/>
       <w:r>
         <w:rPr>
@@ -1390,7 +1433,7 @@
       <w:pPr>
         <w:pStyle w:val="Heading1"/>
       </w:pPr>
-      <w:bookmarkStart w:id="2" w:name="_Toc480907807"/>
+      <w:bookmarkStart w:id="2" w:name="_Toc480964243"/>
       <w:r>
         <w:t>Rakennekaavio ja muutokset</w:t>
       </w:r>
@@ -1429,7 +1472,7 @@
       <w:pPr>
         <w:pStyle w:val="Heading2"/>
       </w:pPr>
-      <w:bookmarkStart w:id="3" w:name="_Toc480907808"/>
+      <w:bookmarkStart w:id="3" w:name="_Toc480964244"/>
       <w:r>
         <w:t>Toteutetut luokat</w:t>
       </w:r>
@@ -1501,14 +1544,27 @@
       <w:r>
         <w:t xml:space="preserve">Kuvio </w:t>
       </w:r>
-      <w:fldSimple w:instr=" SEQ Kuvio \* ARABIC ">
-        <w:r>
-          <w:rPr>
-            <w:noProof/>
-          </w:rPr>
-          <w:t>1</w:t>
-        </w:r>
-      </w:fldSimple>
+      <w:r>
+        <w:fldChar w:fldCharType="begin"/>
+      </w:r>
+      <w:r>
+        <w:instrText xml:space="preserve"> SEQ Kuvio \* ARABIC </w:instrText>
+      </w:r>
+      <w:r>
+        <w:fldChar w:fldCharType="separate"/>
+      </w:r>
+      <w:r>
+        <w:rPr>
+          <w:noProof/>
+        </w:rPr>
+        <w:t>1</w:t>
+      </w:r>
+      <w:r>
+        <w:rPr>
+          <w:noProof/>
+        </w:rPr>
+        <w:fldChar w:fldCharType="end"/>
+      </w:r>
       <w:r>
         <w:t xml:space="preserve"> Lopullinen luokkakaavio</w:t>
       </w:r>
@@ -1707,7 +1763,7 @@
       <w:pPr>
         <w:pStyle w:val="Heading1"/>
       </w:pPr>
-      <w:bookmarkStart w:id="4" w:name="_Toc480907809"/>
+      <w:bookmarkStart w:id="4" w:name="_Toc480964245"/>
       <w:r>
         <w:t>Työaikaraportti</w:t>
       </w:r>
@@ -2394,11 +2450,33 @@
                 <w:lang w:val="en-US"/>
               </w:rPr>
             </w:pPr>
-            <w:r>
-              <w:rPr>
-                <w:lang w:val="en-US"/>
-              </w:rPr>
-              <w:t xml:space="preserve">Jarko Miettinen, </w:t>
+            <w:proofErr w:type="spellStart"/>
+            <w:r>
+              <w:rPr>
+                <w:lang w:val="en-US"/>
+              </w:rPr>
+              <w:t>Jarko</w:t>
+            </w:r>
+            <w:proofErr w:type="spellEnd"/>
+            <w:r>
+              <w:rPr>
+                <w:lang w:val="en-US"/>
+              </w:rPr>
+              <w:t xml:space="preserve"> </w:t>
+            </w:r>
+            <w:proofErr w:type="spellStart"/>
+            <w:r>
+              <w:rPr>
+                <w:lang w:val="en-US"/>
+              </w:rPr>
+              <w:t>Miettinen</w:t>
+            </w:r>
+            <w:proofErr w:type="spellEnd"/>
+            <w:r>
+              <w:rPr>
+                <w:lang w:val="en-US"/>
+              </w:rPr>
+              <w:t xml:space="preserve">, </w:t>
             </w:r>
             <w:proofErr w:type="spellStart"/>
             <w:r>
@@ -3217,6 +3295,74 @@
             </w:pPr>
             <w:r>
               <w:t>Kaikki</w:t>
+            </w:r>
+          </w:p>
+        </w:tc>
+      </w:tr>
+      <w:tr>
+        <w:tc>
+          <w:tcPr>
+            <w:cnfStyle w:val="001000000000" w:firstRow="0" w:lastRow="0" w:firstColumn="1" w:lastColumn="0" w:oddVBand="0" w:evenVBand="0" w:oddHBand="0" w:evenHBand="0" w:firstRowFirstColumn="0" w:firstRowLastColumn="0" w:lastRowFirstColumn="0" w:lastRowLastColumn="0"/>
+            <w:tcW w:w="1629" w:type="dxa"/>
+          </w:tcPr>
+          <w:p>
+            <w:pPr>
+              <w:rPr>
+                <w:b w:val="0"/>
+              </w:rPr>
+            </w:pPr>
+            <w:r>
+              <w:rPr>
+                <w:b w:val="0"/>
+              </w:rPr>
+              <w:t>17</w:t>
+            </w:r>
+          </w:p>
+        </w:tc>
+        <w:tc>
+          <w:tcPr>
+            <w:tcW w:w="2477" w:type="dxa"/>
+          </w:tcPr>
+          <w:p>
+            <w:pPr>
+              <w:cnfStyle w:val="000000000000" w:firstRow="0" w:lastRow="0" w:firstColumn="0" w:lastColumn="0" w:oddVBand="0" w:evenVBand="0" w:oddHBand="0" w:evenHBand="0" w:firstRowFirstColumn="0" w:firstRowLastColumn="0" w:lastRowFirstColumn="0" w:lastRowLastColumn="0"/>
+            </w:pPr>
+            <w:r>
+              <w:t>Julkaisuversion kanssa taistelu</w:t>
+            </w:r>
+          </w:p>
+        </w:tc>
+        <w:tc>
+          <w:tcPr>
+            <w:tcW w:w="917" w:type="dxa"/>
+          </w:tcPr>
+          <w:p>
+            <w:pPr>
+              <w:cnfStyle w:val="000000000000" w:firstRow="0" w:lastRow="0" w:firstColumn="0" w:lastColumn="0" w:oddVBand="0" w:evenVBand="0" w:oddHBand="0" w:evenHBand="0" w:firstRowFirstColumn="0" w:firstRowLastColumn="0" w:lastRowFirstColumn="0" w:lastRowLastColumn="0"/>
+            </w:pPr>
+            <w:r>
+              <w:t>4+3</w:t>
+            </w:r>
+          </w:p>
+        </w:tc>
+        <w:tc>
+          <w:tcPr>
+            <w:tcW w:w="3052" w:type="dxa"/>
+          </w:tcPr>
+          <w:p>
+            <w:pPr>
+              <w:cnfStyle w:val="000000000000" w:firstRow="0" w:lastRow="0" w:firstColumn="0" w:lastColumn="0" w:oddVBand="0" w:evenVBand="0" w:oddHBand="0" w:evenHBand="0" w:firstRowFirstColumn="0" w:firstRowLastColumn="0" w:lastRowFirstColumn="0" w:lastRowLastColumn="0"/>
+            </w:pPr>
+            <w:r>
+              <w:t xml:space="preserve">Timo Hakamäki, </w:t>
+            </w:r>
+            <w:proofErr w:type="spellStart"/>
+            <w:r>
+              <w:t>Jarko</w:t>
+            </w:r>
+            <w:proofErr w:type="spellEnd"/>
+            <w:r>
+              <w:t xml:space="preserve"> Miettinen</w:t>
             </w:r>
           </w:p>
         </w:tc>
@@ -3235,7 +3381,7 @@
       <w:pPr>
         <w:pStyle w:val="Heading1"/>
       </w:pPr>
-      <w:bookmarkStart w:id="5" w:name="_Toc480907810"/>
+      <w:bookmarkStart w:id="5" w:name="_Toc480964246"/>
       <w:r>
         <w:t>Ongelmat ja ratkaisut</w:t>
       </w:r>
@@ -3264,8 +3410,9 @@
       <w:pPr>
         <w:pStyle w:val="Heading2"/>
       </w:pPr>
-      <w:bookmarkStart w:id="6" w:name="_Toc480907811"/>
-      <w:r>
+      <w:bookmarkStart w:id="6" w:name="_Toc480964247"/>
+      <w:r>
+        <w:lastRenderedPageBreak/>
         <w:t>Hahmon liikkuminen</w:t>
       </w:r>
       <w:r>
@@ -3286,11 +3433,7 @@
       </w:r>
       <w:proofErr w:type="spellEnd"/>
       <w:r>
-        <w:t xml:space="preserve"> vain neljään eri suuntaan </w:t>
-      </w:r>
-      <w:r>
-        <w:lastRenderedPageBreak/>
-        <w:t xml:space="preserve">jättäen aina jälkeensä hännän. Ensimmäinen askel oli siis luonnollisesti poistaa häntä, ja liikuttaa pelkkää hahmoa itseään. </w:t>
+        <w:t xml:space="preserve"> vain neljään eri suuntaan jättäen aina jälkeensä hännän. Ensimmäinen askel oli siis luonnollisesti poistaa häntä, ja liikuttaa pelkkää hahmoa itseään. </w:t>
       </w:r>
       <w:r>
         <w:t xml:space="preserve">Tämä onnistui kohtuullisen helposti </w:t>
@@ -3354,7 +3497,7 @@
       <w:pPr>
         <w:pStyle w:val="Heading2"/>
       </w:pPr>
-      <w:bookmarkStart w:id="7" w:name="_Toc480907812"/>
+      <w:bookmarkStart w:id="7" w:name="_Toc480964248"/>
       <w:r>
         <w:t>Ampuminen</w:t>
       </w:r>
@@ -3367,7 +3510,11 @@
     </w:p>
     <w:p>
       <w:r>
-        <w:t>Monen tunnin tuskailun jälkeen ampuminen saatiin kuitenkin toimimaan vektorien avulla. Käytännössä ammus ottaa pelaajan sen hetkisen sijainnin ja luo tähän ammuksen. Seuraavaksi ammus ottaa hiiren sijainnin, josta tulee suunta ammuksella. Tämän jälkeen ohjelma pyörittää laskukaavaa laskien vektorien erotuksen, ja siirtää ammusta jatkuvasti haluttuun suuntaan.</w:t>
+        <w:t xml:space="preserve">Monen tunnin tuskailun jälkeen ampuminen saatiin kuitenkin toimimaan vektorien avulla. Käytännössä ammus ottaa pelaajan sen hetkisen sijainnin ja luo tähän </w:t>
+      </w:r>
+      <w:r>
+        <w:lastRenderedPageBreak/>
+        <w:t>ammuksen. Seuraavaksi ammus ottaa hiiren sijainnin, josta tulee suunta ammuksella. Tämän jälkeen ohjelma pyörittää laskukaavaa laskien vektorien erotuksen, ja siirtää ammusta jatkuvasti haluttuun suuntaan.</w:t>
       </w:r>
       <w:r>
         <w:t xml:space="preserve"> Tällä tavalla ammuksia voi tosin</w:t>
@@ -3378,7 +3525,6 @@
     </w:p>
     <w:p>
       <w:r>
-        <w:lastRenderedPageBreak/>
         <w:t xml:space="preserve">Useamman yhtäaikaisen ammuksen ongelma saatiin ratkaistua </w:t>
       </w:r>
       <w:r>
@@ -3392,7 +3538,7 @@
       <w:pPr>
         <w:pStyle w:val="Heading2"/>
       </w:pPr>
-      <w:bookmarkStart w:id="8" w:name="_Toc480907813"/>
+      <w:bookmarkStart w:id="8" w:name="_Toc480964249"/>
       <w:r>
         <w:t>Viholliset</w:t>
       </w:r>
@@ -3411,47 +3557,105 @@
     <w:p>
       <w:r>
         <w:t>Taulukko ei kuitenkaan vastannut odotuksia siinä mielessä, että siihen ei voinut lisätä enempää vihollisia pelaajien edetessä. Niinpä taulukko täytyikin muuttaa listaksi ja peliin lisättiin ominaisuus, että aina yhtä ammuttua vihollista kohden peliin syntyy kaksi lisää tilalle.</w:t>
+      </w:r>
+    </w:p>
+    <w:p>
+      <w:pPr>
+        <w:pStyle w:val="Heading2"/>
+      </w:pPr>
+      <w:bookmarkStart w:id="9" w:name="_Toc480964250"/>
+      <w:r>
+        <w:lastRenderedPageBreak/>
+        <w:t>Julkaisuversio</w:t>
+      </w:r>
+      <w:bookmarkEnd w:id="9"/>
+    </w:p>
+    <w:p>
+      <w:r>
+        <w:t xml:space="preserve">Viime metreillä ongelmaksi muodostui vielä julkaisuversio. Jostain syystä julkaisuversio ei osannutkaan hyödyntää </w:t>
+      </w:r>
+      <w:proofErr w:type="spellStart"/>
+      <w:r>
+        <w:t>resources</w:t>
+      </w:r>
+      <w:proofErr w:type="spellEnd"/>
+      <w:r>
+        <w:t xml:space="preserve">-kansiota kuvineen samalla tavalla kuin Visual Studio projekti, joten käytännössä koko peli kaatui alkumetreillä. Peli ei osannut sijoittaa </w:t>
+      </w:r>
+      <w:proofErr w:type="spellStart"/>
+      <w:r>
+        <w:t>resources</w:t>
+      </w:r>
+      <w:proofErr w:type="spellEnd"/>
+      <w:r>
+        <w:t xml:space="preserve">-kansiota oikein edes silloin, kun peli asennettiin koneelle. Tämä johti viimeisenä iltana ja aamuna usean tunnin taisteluun, jossa koodi piti muokata jälleen uusiksi, jotta julkaisuversio toimisi oikein. Koodin muokkaaminen taas osaltaan johti siihen, että peli ei enää toiminut Visual Studion kautta, mikäli </w:t>
+      </w:r>
+      <w:proofErr w:type="spellStart"/>
+      <w:r>
+        <w:t>resources</w:t>
+      </w:r>
+      <w:proofErr w:type="spellEnd"/>
+      <w:r>
+        <w:t xml:space="preserve"> kansiota ei kopioitaisi erikseen bin/</w:t>
+      </w:r>
+      <w:proofErr w:type="spellStart"/>
+      <w:r>
+        <w:t>debug</w:t>
+      </w:r>
+      <w:proofErr w:type="spellEnd"/>
+      <w:r>
+        <w:t xml:space="preserve"> -kansion alle.</w:t>
+      </w:r>
+    </w:p>
+    <w:p>
+      <w:r>
+        <w:t xml:space="preserve">Lopullisessa versiossa julkaisupaketti tulee mukana release-kansiossa, josta peliä pääsee pelaamaan suoraan, vaikka asentamatta sitä erikseen. Pelin voi toki myös asentaa </w:t>
+      </w:r>
+      <w:proofErr w:type="spellStart"/>
+      <w:r>
+        <w:t>setupin</w:t>
+      </w:r>
+      <w:proofErr w:type="spellEnd"/>
+      <w:r>
+        <w:t xml:space="preserve"> avulla.</w:t>
       </w:r>
     </w:p>
     <w:p>
       <w:pPr>
         <w:pStyle w:val="Heading1"/>
       </w:pPr>
-      <w:bookmarkStart w:id="9" w:name="_Toc480907814"/>
+      <w:bookmarkStart w:id="10" w:name="_Toc480964251"/>
       <w:r>
         <w:t>Testaus</w:t>
       </w:r>
-      <w:bookmarkEnd w:id="9"/>
+      <w:bookmarkEnd w:id="10"/>
     </w:p>
     <w:p>
       <w:r>
         <w:t>Peliä testattiin jatkuvasti samalla, kun sitä tehtiin. Esimerkiksi jokaista uutta ominaisuutta testattiin koko tekijätiimin voimin ja jokainen antoi mielipiteensä.</w:t>
       </w:r>
       <w:r>
-        <w:t xml:space="preserve"> </w:t>
-      </w:r>
+        <w:t xml:space="preserve"> Tekijöiden lisäksi peliä ja sen koodia kävivät katsomassa muut luokkalaiset ja opettaja, jotka antoivat yleensä palautetta, mitä tulisi kehittää.</w:t>
+      </w:r>
+    </w:p>
+    <w:p>
+      <w:r>
+        <w:t>Muiden oppilaiden ja pelin kehittäjien lisäksi peli annettiin testattavaksi myös sellaisille ihmisille, jotka eivät tiedä ohjelmoinnista mitään. Näin peliä pystyttiin arvioimaan myös pelkän viihdyttävyyden ja yleisen toimivuuden näkökulmasta.</w:t>
+      </w:r>
+    </w:p>
+    <w:p>
+      <w:r>
+        <w:t>Palautetta tuli esimerkiksi virheilmoituksesta, joka aiemmassa versiossa tuli ruutuun joka kerta, kun yritettiin ampua liian nopeasti. Myös kivistä tuli palautetta, sillä ne olivat alun perin vain staattisia ”koristeita”, eivätkä vaikuttaneet itse peliin mitenkään. Palautteen johdosta kivet otettiin huomioon törmäystarkastelussa ja ammus pysähtyykin kiveen sekä liikkuminen muuttuu hankalaksi kivikossa.</w:t>
+      </w:r>
+    </w:p>
+    <w:p>
+      <w:r>
+        <w:t>Testaamisesta saadun palautteen perusteella peliin tehtiin myös lisääntyvä määrä vihollisia ennalta määritellyn määrän sijaan. Näin vaikeustaso nousee pelissä jatkuvasti pelin edetessä, eikä peli ole täysin samanlainen alusta loppuun.</w:t>
+      </w:r>
+    </w:p>
+    <w:p>
       <w:r>
         <w:lastRenderedPageBreak/>
-        <w:t>Tekijöiden lisäksi peliä ja sen koodia kävivät katsomassa muut luokkalaiset ja opettaja, jotka antoivat yleensä palautetta, mitä tulisi kehittää.</w:t>
-      </w:r>
-    </w:p>
-    <w:p>
-      <w:r>
-        <w:t>Muiden oppilaiden ja pelin kehittäjien lisäksi peli annettiin testattavaksi myös sellaisille ihmisille, jotka eivät tiedä ohjelmoinnista mitään. Näin peliä pystyttiin arvioimaan myös pelkän viihdyttävyyden ja yleisen toimivuuden näkökulmasta.</w:t>
-      </w:r>
-    </w:p>
-    <w:p>
-      <w:r>
-        <w:t>Palautetta tuli esimerkiksi virheilmoituksesta, joka aiemmassa versiossa tuli ruutuun joka kerta, kun yritettiin ampua liian nopeasti. Myös kivistä tuli palautetta, sillä ne olivat alun perin vain staattisia ”koristeita”, eivätkä vaikuttaneet itse peliin mitenkään. Palautteen johdosta kivet otettiin huomioon törmäystarkastelussa ja ammus pysähtyykin kiveen sekä liikkuminen muuttuu hankalaksi kivikossa.</w:t>
-      </w:r>
-    </w:p>
-    <w:p>
-      <w:r>
-        <w:t>Testaamisesta saadun palautteen perusteella peliin tehtiin myös lisääntyvä määrä vihollisia ennalta määritellyn määrän sijaan. Näin vaikeustaso nousee pelissä jatkuvasti pelin edetessä, eikä peli ole täysin samanlainen alusta loppuun.</w:t>
-      </w:r>
-    </w:p>
-    <w:p>
-      <w:r>
         <w:t>Jatkuvan testaamisen ansiosta peli kehittyikin melko hyvällä tahdilla ja uusia ominaisuuksia saatiin lisättyä lähes jatkuvasti.</w:t>
       </w:r>
     </w:p>
@@ -3459,11 +3663,11 @@
       <w:pPr>
         <w:pStyle w:val="Heading1"/>
       </w:pPr>
-      <w:bookmarkStart w:id="10" w:name="_Toc480907815"/>
+      <w:bookmarkStart w:id="11" w:name="_Toc480964252"/>
       <w:r>
         <w:t>Lopullinen versio</w:t>
       </w:r>
-      <w:bookmarkEnd w:id="10"/>
+      <w:bookmarkEnd w:id="11"/>
     </w:p>
     <w:p>
       <w:r>
@@ -3479,7 +3683,6 @@
           <w:noProof/>
           <w:lang w:eastAsia="fi-FI"/>
         </w:rPr>
-        <w:lastRenderedPageBreak/>
         <w:drawing>
           <wp:inline distT="0" distB="0" distL="0" distR="0">
             <wp:extent cx="5292090" cy="3275330"/>
@@ -3534,27 +3737,14 @@
       <w:r>
         <w:t xml:space="preserve">       Kuvio </w:t>
       </w:r>
-      <w:r>
-        <w:fldChar w:fldCharType="begin"/>
-      </w:r>
-      <w:r>
-        <w:instrText xml:space="preserve"> SEQ Kuvio \* ARABIC </w:instrText>
-      </w:r>
-      <w:r>
-        <w:fldChar w:fldCharType="separate"/>
-      </w:r>
-      <w:r>
-        <w:rPr>
-          <w:noProof/>
-        </w:rPr>
-        <w:t>2</w:t>
-      </w:r>
-      <w:r>
-        <w:rPr>
-          <w:noProof/>
-        </w:rPr>
-        <w:fldChar w:fldCharType="end"/>
-      </w:r>
+      <w:fldSimple w:instr=" SEQ Kuvio \* ARABIC ">
+        <w:r>
+          <w:rPr>
+            <w:noProof/>
+          </w:rPr>
+          <w:t>2</w:t>
+        </w:r>
+      </w:fldSimple>
       <w:r>
         <w:rPr>
           <w:noProof/>
@@ -3573,7 +3763,11 @@
     </w:p>
     <w:p>
       <w:r>
-        <w:t>Vihollisten ja pelaajan lisäksi pelialueelle on luotu myös esteenä toimivia kiviä törmäystarkastelu seuraa pelaajan ja vihollisten liikkeitä, ja mikäli pelaaja tai vihollinen osuu kiveen, vaikeutuu liikkuminen.  Pelialueen reunojen yli liikkuminen on estetty pelaajalta, mutta vihollisilta ei.</w:t>
+        <w:t xml:space="preserve">Vihollisten ja pelaajan lisäksi pelialueelle on luotu myös esteenä toimivia kiviä törmäystarkastelu seuraa pelaajan ja vihollisten liikkeitä, ja mikäli pelaaja tai </w:t>
+      </w:r>
+      <w:r>
+        <w:lastRenderedPageBreak/>
+        <w:t>vihollinen osuu kiveen, vaikeutuu liikkuminen.  Pelialueen reunojen yli liikkuminen on estetty pelaajalta, mutta vihollisilta ei.</w:t>
       </w:r>
     </w:p>
     <w:p>
@@ -3585,12 +3779,11 @@
       <w:pPr>
         <w:pStyle w:val="Heading1"/>
       </w:pPr>
-      <w:bookmarkStart w:id="11" w:name="_Toc480907816"/>
-      <w:r>
-        <w:lastRenderedPageBreak/>
+      <w:bookmarkStart w:id="12" w:name="_Toc480964253"/>
+      <w:r>
         <w:t>Itsearviointi</w:t>
       </w:r>
-      <w:bookmarkEnd w:id="11"/>
+      <w:bookmarkEnd w:id="12"/>
     </w:p>
     <w:p>
       <w:r>
@@ -3671,11 +3864,12 @@
       <w:pPr>
         <w:pStyle w:val="Heading1"/>
       </w:pPr>
-      <w:bookmarkStart w:id="12" w:name="_Toc480907817"/>
-      <w:r>
+      <w:bookmarkStart w:id="13" w:name="_Toc480964254"/>
+      <w:r>
+        <w:lastRenderedPageBreak/>
         <w:t>Kommentit kurssista</w:t>
       </w:r>
-      <w:bookmarkEnd w:id="12"/>
+      <w:bookmarkEnd w:id="13"/>
     </w:p>
     <w:p>
       <w:r>
@@ -3693,11 +3887,7 @@
         <w:t>, sillä säikeiden käyttö vaikutti kiinnostavalta ja tärkeältä aiheelta. Myös äänien käyttöä oltaisiin voitu tutkia enemmän, sillä nyt aihe jäi käytännössä kokonaan huomiotta, lukuun ottamatta pientä demoa</w:t>
       </w:r>
       <w:r>
-        <w:t xml:space="preserve">… siitäkään demosta ei käytetty riviäkään koodia </w:t>
-      </w:r>
-      <w:r>
-        <w:lastRenderedPageBreak/>
-        <w:t xml:space="preserve">omassa harjoitustyössä. Demon sijaan käytettiin .netin </w:t>
+        <w:t xml:space="preserve">… siitäkään demosta ei käytetty riviäkään koodia omassa harjoitustyössä. Demon sijaan käytettiin .netin </w:t>
       </w:r>
       <w:proofErr w:type="spellStart"/>
       <w:r>
@@ -3706,6 +3896,14 @@
       <w:proofErr w:type="spellEnd"/>
       <w:r>
         <w:t>, joka ajoi saman asian huomattavasti pienemmällä koodimäärällä.</w:t>
+      </w:r>
+    </w:p>
+    <w:p>
+      <w:r>
+        <w:t xml:space="preserve">Hieman kritiikkiä voisi antaa ohjelman julkaisusta. Käytännössä asiaa vain hieman sivuttiin kurssin aikana, mutta julkaisu oli vaadittu harjoitustyön lopuksi. </w:t>
+      </w:r>
+      <w:r>
+        <w:t xml:space="preserve">Kukaan ryhmästä ei siis osannut aavistaa, että julkaisu vaatisi erilaisen hakemistorakenteen toimiakseen oikein ulkopuolisia kuvia käytettäessä. Loppuvaiheessa meinasi jo iskeä paniikki, kun ohjelma ei yhtäkkiä toiminutkaan halutulla tavalla, vaikka kaiken piti olla kunnossa. </w:t>
       </w:r>
     </w:p>
     <w:sectPr>
@@ -5784,7 +5982,7 @@
 </file>
 
 <file path=customXml/itemProps1.xml><?xml version="1.0" encoding="utf-8"?>
-<ds:datastoreItem xmlns:ds="http://schemas.openxmlformats.org/officeDocument/2006/customXml" ds:itemID="{4B6A65B2-5E96-4274-A72A-83F780325EFF}">
+<ds:datastoreItem xmlns:ds="http://schemas.openxmlformats.org/officeDocument/2006/customXml" ds:itemID="{A9AA5770-A06E-4E8B-8AA2-15045970053D}">
   <ds:schemaRefs>
     <ds:schemaRef ds:uri="http://schemas.openxmlformats.org/officeDocument/2006/bibliography"/>
   </ds:schemaRefs>

</xml_diff>